<commit_message>
Finished Fase-2.docx and created Fase-3.docx
</commit_message>
<xml_diff>
--- a/Fase-2.docx
+++ b/Fase-2.docx
@@ -609,7 +609,31 @@
           <w:shd w:val="clear" w:color="auto" w:fill="FFFFFF"/>
           <w:lang w:val="es-US"/>
         </w:rPr>
-        <w:t>” y otra de “contenido”</w:t>
+        <w:t>” y otra de “</w:t>
+      </w:r>
+      <w:proofErr w:type="spellStart"/>
+      <w:r>
+        <w:rPr>
+          <w:rFonts w:ascii="Arial" w:hAnsi="Arial" w:cs="Arial"/>
+          <w:color w:val="2D3B45"/>
+          <w:sz w:val="26"/>
+          <w:szCs w:val="26"/>
+          <w:shd w:val="clear" w:color="auto" w:fill="FFFFFF"/>
+          <w:lang w:val="es-US"/>
+        </w:rPr>
+        <w:t>content</w:t>
+      </w:r>
+      <w:proofErr w:type="spellEnd"/>
+      <w:r>
+        <w:rPr>
+          <w:rFonts w:ascii="Arial" w:hAnsi="Arial" w:cs="Arial"/>
+          <w:color w:val="2D3B45"/>
+          <w:sz w:val="26"/>
+          <w:szCs w:val="26"/>
+          <w:shd w:val="clear" w:color="auto" w:fill="FFFFFF"/>
+          <w:lang w:val="es-US"/>
+        </w:rPr>
+        <w:t>”</w:t>
       </w:r>
       <w:r>
         <w:rPr>
@@ -901,22 +925,117 @@
           <w:shd w:val="clear" w:color="auto" w:fill="FFFFFF"/>
           <w:lang w:val="es-US"/>
         </w:rPr>
-        <w:t xml:space="preserve">Cada aplicación va a manejar sus propias dependencias </w:t>
+        <w:t>Cada aplicación va a manejar sus propias dependencias</w:t>
+      </w:r>
+      <w:r>
+        <w:rPr>
+          <w:rFonts w:ascii="Arial" w:hAnsi="Arial" w:cs="Arial"/>
+          <w:color w:val="2D3B45"/>
+          <w:sz w:val="26"/>
+          <w:szCs w:val="26"/>
+          <w:shd w:val="clear" w:color="auto" w:fill="FFFFFF"/>
+          <w:lang w:val="es-US"/>
+        </w:rPr>
+        <w:t xml:space="preserve"> con el fin de poder manejar diferentes versiones de algunas dependencias y poder hacer cambios incrementales al código, por ejemplo si sale una nueva versión de la librería de estilos </w:t>
+      </w:r>
+      <w:proofErr w:type="spellStart"/>
+      <w:r>
+        <w:rPr>
+          <w:rFonts w:ascii="Arial" w:hAnsi="Arial" w:cs="Arial"/>
+          <w:color w:val="2D3B45"/>
+          <w:sz w:val="26"/>
+          <w:szCs w:val="26"/>
+          <w:shd w:val="clear" w:color="auto" w:fill="FFFFFF"/>
+          <w:lang w:val="es-US"/>
+        </w:rPr>
+        <w:t>BootstrapCSS</w:t>
+      </w:r>
+      <w:proofErr w:type="spellEnd"/>
+      <w:r>
+        <w:rPr>
+          <w:rFonts w:ascii="Arial" w:hAnsi="Arial" w:cs="Arial"/>
+          <w:color w:val="2D3B45"/>
+          <w:sz w:val="26"/>
+          <w:szCs w:val="26"/>
+          <w:shd w:val="clear" w:color="auto" w:fill="FFFFFF"/>
+          <w:lang w:val="es-US"/>
+        </w:rPr>
+        <w:t xml:space="preserve"> se puede actualizar a la nueva en el “</w:t>
+      </w:r>
+      <w:proofErr w:type="spellStart"/>
+      <w:r>
+        <w:rPr>
+          <w:rFonts w:ascii="Arial" w:hAnsi="Arial" w:cs="Arial"/>
+          <w:color w:val="2D3B45"/>
+          <w:sz w:val="26"/>
+          <w:szCs w:val="26"/>
+          <w:shd w:val="clear" w:color="auto" w:fill="FFFFFF"/>
+          <w:lang w:val="es-US"/>
+        </w:rPr>
+        <w:t>header</w:t>
+      </w:r>
+      <w:proofErr w:type="spellEnd"/>
+      <w:r>
+        <w:rPr>
+          <w:rFonts w:ascii="Arial" w:hAnsi="Arial" w:cs="Arial"/>
+          <w:color w:val="2D3B45"/>
+          <w:sz w:val="26"/>
+          <w:szCs w:val="26"/>
+          <w:shd w:val="clear" w:color="auto" w:fill="FFFFFF"/>
+          <w:lang w:val="es-US"/>
+        </w:rPr>
+        <w:t>” sin necesidad de actualizar en el “</w:t>
+      </w:r>
+      <w:proofErr w:type="spellStart"/>
+      <w:r>
+        <w:rPr>
+          <w:rFonts w:ascii="Arial" w:hAnsi="Arial" w:cs="Arial"/>
+          <w:color w:val="2D3B45"/>
+          <w:sz w:val="26"/>
+          <w:szCs w:val="26"/>
+          <w:shd w:val="clear" w:color="auto" w:fill="FFFFFF"/>
+          <w:lang w:val="es-US"/>
+        </w:rPr>
+        <w:t>content</w:t>
+      </w:r>
+      <w:proofErr w:type="spellEnd"/>
+      <w:r>
+        <w:rPr>
+          <w:rFonts w:ascii="Arial" w:hAnsi="Arial" w:cs="Arial"/>
+          <w:color w:val="2D3B45"/>
+          <w:sz w:val="26"/>
+          <w:szCs w:val="26"/>
+          <w:shd w:val="clear" w:color="auto" w:fill="FFFFFF"/>
+          <w:lang w:val="es-US"/>
+        </w:rPr>
+        <w:t>”</w:t>
       </w:r>
     </w:p>
     <w:p>
       <w:pPr>
         <w:spacing w:line="360" w:lineRule="auto"/>
-        <w:jc w:val="both"/>
-        <w:rPr>
-          <w:rFonts w:ascii="Arial" w:hAnsi="Arial" w:cs="Arial"/>
-          <w:color w:val="2D3B45"/>
-          <w:sz w:val="26"/>
-          <w:szCs w:val="26"/>
-          <w:shd w:val="clear" w:color="auto" w:fill="FFFFFF"/>
-          <w:lang w:val="es-US"/>
-        </w:rPr>
-      </w:pPr>
+        <w:jc w:val="center"/>
+        <w:rPr>
+          <w:rFonts w:ascii="Arial" w:hAnsi="Arial" w:cs="Arial"/>
+          <w:color w:val="2D3B45"/>
+          <w:sz w:val="26"/>
+          <w:szCs w:val="26"/>
+          <w:shd w:val="clear" w:color="auto" w:fill="FFFFFF"/>
+          <w:lang w:val="es-US"/>
+        </w:rPr>
+      </w:pPr>
+      <w:r>
+        <w:rPr>
+          <w:rFonts w:ascii="Arial" w:hAnsi="Arial" w:cs="Arial"/>
+          <w:color w:val="2D3B45"/>
+          <w:sz w:val="26"/>
+          <w:szCs w:val="26"/>
+          <w:shd w:val="clear" w:color="auto" w:fill="FFFFFF"/>
+          <w:lang w:val="es-US"/>
+        </w:rPr>
+        <w:lastRenderedPageBreak/>
+        <w:t>Diagrama de bloques de la solución propuesta.</w:t>
+      </w:r>
     </w:p>
     <w:p>
       <w:pPr>
@@ -931,6 +1050,134 @@
           <w:lang w:val="es-US"/>
         </w:rPr>
       </w:pPr>
+      <w:r>
+        <w:rPr>
+          <w:rFonts w:ascii="Arial" w:hAnsi="Arial" w:cs="Arial"/>
+          <w:noProof/>
+          <w:color w:val="2D3B45"/>
+          <w:sz w:val="26"/>
+          <w:szCs w:val="26"/>
+          <w:lang w:val="es-US"/>
+        </w:rPr>
+        <mc:AlternateContent>
+          <mc:Choice Requires="wps">
+            <w:drawing>
+              <wp:anchor distT="0" distB="0" distL="114300" distR="114300" simplePos="0" relativeHeight="251659264" behindDoc="0" locked="0" layoutInCell="1" allowOverlap="1" wp14:anchorId="232DF0FB" wp14:editId="0BF0ACA6">
+                <wp:simplePos x="0" y="0"/>
+                <wp:positionH relativeFrom="column">
+                  <wp:posOffset>2041757</wp:posOffset>
+                </wp:positionH>
+                <wp:positionV relativeFrom="paragraph">
+                  <wp:posOffset>118420</wp:posOffset>
+                </wp:positionV>
+                <wp:extent cx="1416205" cy="646771"/>
+                <wp:effectExtent l="0" t="0" r="19050" b="13970"/>
+                <wp:wrapNone/>
+                <wp:docPr id="1" name="Rectangle 1"/>
+                <wp:cNvGraphicFramePr/>
+                <a:graphic xmlns:a="http://schemas.openxmlformats.org/drawingml/2006/main">
+                  <a:graphicData uri="http://schemas.microsoft.com/office/word/2010/wordprocessingShape">
+                    <wps:wsp>
+                      <wps:cNvSpPr/>
+                      <wps:spPr>
+                        <a:xfrm>
+                          <a:off x="0" y="0"/>
+                          <a:ext cx="1416205" cy="646771"/>
+                        </a:xfrm>
+                        <a:prstGeom prst="rect">
+                          <a:avLst/>
+                        </a:prstGeom>
+                      </wps:spPr>
+                      <wps:style>
+                        <a:lnRef idx="2">
+                          <a:schemeClr val="accent1">
+                            <a:shade val="50000"/>
+                          </a:schemeClr>
+                        </a:lnRef>
+                        <a:fillRef idx="1">
+                          <a:schemeClr val="accent1"/>
+                        </a:fillRef>
+                        <a:effectRef idx="0">
+                          <a:schemeClr val="accent1"/>
+                        </a:effectRef>
+                        <a:fontRef idx="minor">
+                          <a:schemeClr val="lt1"/>
+                        </a:fontRef>
+                      </wps:style>
+                      <wps:txbx>
+                        <w:txbxContent>
+                          <w:p>
+                            <w:pPr>
+                              <w:jc w:val="center"/>
+                              <w:rPr>
+                                <w:rFonts w:ascii="Arial" w:hAnsi="Arial" w:cs="Arial"/>
+                                <w:sz w:val="28"/>
+                                <w:szCs w:val="28"/>
+                                <w:lang w:val="es-MX"/>
+                              </w:rPr>
+                            </w:pPr>
+                            <w:r>
+                              <w:rPr>
+                                <w:rFonts w:ascii="Arial" w:hAnsi="Arial" w:cs="Arial"/>
+                                <w:sz w:val="28"/>
+                                <w:szCs w:val="28"/>
+                                <w:lang w:val="es-MX"/>
+                              </w:rPr>
+                              <w:t>App Root</w:t>
+                            </w:r>
+                          </w:p>
+                        </w:txbxContent>
+                      </wps:txbx>
+                      <wps:bodyPr rot="0" spcFirstLastPara="0" vertOverflow="overflow" horzOverflow="overflow" vert="horz" wrap="square" lIns="91440" tIns="45720" rIns="91440" bIns="45720" numCol="1" spcCol="0" rtlCol="0" fromWordArt="0" anchor="ctr" anchorCtr="0" forceAA="0" compatLnSpc="1">
+                        <a:prstTxWarp prst="textNoShape">
+                          <a:avLst/>
+                        </a:prstTxWarp>
+                        <a:noAutofit/>
+                      </wps:bodyPr>
+                    </wps:wsp>
+                  </a:graphicData>
+                </a:graphic>
+                <wp14:sizeRelH relativeFrom="margin">
+                  <wp14:pctWidth>0</wp14:pctWidth>
+                </wp14:sizeRelH>
+                <wp14:sizeRelV relativeFrom="margin">
+                  <wp14:pctHeight>0</wp14:pctHeight>
+                </wp14:sizeRelV>
+              </wp:anchor>
+            </w:drawing>
+          </mc:Choice>
+          <mc:Fallback>
+            <w:pict>
+              <v:rect w14:anchorId="232DF0FB" id="Rectangle 1" o:spid="_x0000_s1026" style="position:absolute;left:0;text-align:left;margin-left:160.75pt;margin-top:9.3pt;width:111.5pt;height:50.95pt;z-index:251659264;visibility:visible;mso-wrap-style:square;mso-width-percent:0;mso-height-percent:0;mso-wrap-distance-left:9pt;mso-wrap-distance-top:0;mso-wrap-distance-right:9pt;mso-wrap-distance-bottom:0;mso-position-horizontal:absolute;mso-position-horizontal-relative:text;mso-position-vertical:absolute;mso-position-vertical-relative:text;mso-width-percent:0;mso-height-percent:0;mso-width-relative:margin;mso-height-relative:margin;v-text-anchor:middle" o:gfxdata="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" fillcolor="#5b9bd5 [3204]" strokecolor="#1f4d78 [1604]" strokeweight="1pt">
+                <v:textbox>
+                  <w:txbxContent>
+                    <w:p>
+                      <w:pPr>
+                        <w:jc w:val="center"/>
+                        <w:rPr>
+                          <w:rFonts w:ascii="Arial" w:hAnsi="Arial" w:cs="Arial"/>
+                          <w:sz w:val="28"/>
+                          <w:szCs w:val="28"/>
+                          <w:lang w:val="es-MX"/>
+                        </w:rPr>
+                      </w:pPr>
+                      <w:r>
+                        <w:rPr>
+                          <w:rFonts w:ascii="Arial" w:hAnsi="Arial" w:cs="Arial"/>
+                          <w:sz w:val="28"/>
+                          <w:szCs w:val="28"/>
+                          <w:lang w:val="es-MX"/>
+                        </w:rPr>
+                        <w:t>App Root</w:t>
+                      </w:r>
+                    </w:p>
+                  </w:txbxContent>
+                </v:textbox>
+              </v:rect>
+            </w:pict>
+          </mc:Fallback>
+        </mc:AlternateContent>
+      </w:r>
     </w:p>
     <w:p>
       <w:pPr>
@@ -959,6 +1206,101 @@
           <w:lang w:val="es-US"/>
         </w:rPr>
       </w:pPr>
+      <w:r>
+        <w:rPr>
+          <w:rFonts w:ascii="Arial" w:hAnsi="Arial" w:cs="Arial"/>
+          <w:noProof/>
+          <w:color w:val="2D3B45"/>
+          <w:sz w:val="26"/>
+          <w:szCs w:val="26"/>
+          <w:lang w:val="es-US"/>
+        </w:rPr>
+        <mc:AlternateContent>
+          <mc:Choice Requires="wps">
+            <w:drawing>
+              <wp:anchor distT="0" distB="0" distL="114300" distR="114300" simplePos="0" relativeHeight="251669504" behindDoc="0" locked="0" layoutInCell="1" allowOverlap="1" wp14:anchorId="08CCE2F6" wp14:editId="5FA427A3">
+                <wp:simplePos x="0" y="0"/>
+                <wp:positionH relativeFrom="column">
+                  <wp:posOffset>2567305</wp:posOffset>
+                </wp:positionH>
+                <wp:positionV relativeFrom="paragraph">
+                  <wp:posOffset>206375</wp:posOffset>
+                </wp:positionV>
+                <wp:extent cx="444500" cy="713399"/>
+                <wp:effectExtent l="12700" t="0" r="25400" b="23495"/>
+                <wp:wrapNone/>
+                <wp:docPr id="8" name="Down Arrow 8"/>
+                <wp:cNvGraphicFramePr/>
+                <a:graphic xmlns:a="http://schemas.openxmlformats.org/drawingml/2006/main">
+                  <a:graphicData uri="http://schemas.microsoft.com/office/word/2010/wordprocessingShape">
+                    <wps:wsp>
+                      <wps:cNvSpPr/>
+                      <wps:spPr>
+                        <a:xfrm>
+                          <a:off x="0" y="0"/>
+                          <a:ext cx="444500" cy="713399"/>
+                        </a:xfrm>
+                        <a:prstGeom prst="downArrow">
+                          <a:avLst/>
+                        </a:prstGeom>
+                      </wps:spPr>
+                      <wps:style>
+                        <a:lnRef idx="2">
+                          <a:schemeClr val="accent1">
+                            <a:shade val="50000"/>
+                          </a:schemeClr>
+                        </a:lnRef>
+                        <a:fillRef idx="1">
+                          <a:schemeClr val="accent1"/>
+                        </a:fillRef>
+                        <a:effectRef idx="0">
+                          <a:schemeClr val="accent1"/>
+                        </a:effectRef>
+                        <a:fontRef idx="minor">
+                          <a:schemeClr val="lt1"/>
+                        </a:fontRef>
+                      </wps:style>
+                      <wps:bodyPr rot="0" spcFirstLastPara="0" vertOverflow="overflow" horzOverflow="overflow" vert="horz" wrap="square" lIns="91440" tIns="45720" rIns="91440" bIns="45720" numCol="1" spcCol="0" rtlCol="0" fromWordArt="0" anchor="ctr" anchorCtr="0" forceAA="0" compatLnSpc="1">
+                        <a:prstTxWarp prst="textNoShape">
+                          <a:avLst/>
+                        </a:prstTxWarp>
+                        <a:noAutofit/>
+                      </wps:bodyPr>
+                    </wps:wsp>
+                  </a:graphicData>
+                </a:graphic>
+                <wp14:sizeRelH relativeFrom="margin">
+                  <wp14:pctWidth>0</wp14:pctWidth>
+                </wp14:sizeRelH>
+                <wp14:sizeRelV relativeFrom="margin">
+                  <wp14:pctHeight>0</wp14:pctHeight>
+                </wp14:sizeRelV>
+              </wp:anchor>
+            </w:drawing>
+          </mc:Choice>
+          <mc:Fallback>
+            <w:pict>
+              <v:shapetype w14:anchorId="061CF001" id="_x0000_t67" coordsize="21600,21600" o:spt="67" adj="16200,5400" path="m0@0l@1@0@1,0@2,0@2@0,21600@0,10800,21600xe">
+                <v:stroke joinstyle="miter"/>
+                <v:formulas>
+                  <v:f eqn="val #0"/>
+                  <v:f eqn="val #1"/>
+                  <v:f eqn="sum height 0 #1"/>
+                  <v:f eqn="sum 10800 0 #1"/>
+                  <v:f eqn="sum width 0 #0"/>
+                  <v:f eqn="prod @4 @3 10800"/>
+                  <v:f eqn="sum width 0 @5"/>
+                </v:formulas>
+                <v:path o:connecttype="custom" o:connectlocs="10800,0;0,@0;10800,21600;21600,@0" o:connectangles="270,180,90,0" textboxrect="@1,0,@2,@6"/>
+                <v:handles>
+                  <v:h position="#1,#0" xrange="0,10800" yrange="0,21600"/>
+                </v:handles>
+              </v:shapetype>
+              <v:shape id="Down Arrow 8" o:spid="_x0000_s1026" type="#_x0000_t67" style="position:absolute;margin-left:202.15pt;margin-top:16.25pt;width:35pt;height:56.15pt;z-index:251669504;visibility:visible;mso-wrap-style:square;mso-width-percent:0;mso-height-percent:0;mso-wrap-distance-left:9pt;mso-wrap-distance-top:0;mso-wrap-distance-right:9pt;mso-wrap-distance-bottom:0;mso-position-horizontal:absolute;mso-position-horizontal-relative:text;mso-position-vertical:absolute;mso-position-vertical-relative:text;mso-width-percent:0;mso-height-percent:0;mso-width-relative:margin;mso-height-relative:margin;v-text-anchor:middle" o:gfxdata="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" adj="14871" fillcolor="#5b9bd5 [3204]" strokecolor="#1f4d78 [1604]" strokeweight="1pt"/>
+            </w:pict>
+          </mc:Fallback>
+        </mc:AlternateContent>
+      </w:r>
     </w:p>
     <w:p>
       <w:pPr>
@@ -973,6 +1315,298 @@
           <w:lang w:val="es-US"/>
         </w:rPr>
       </w:pPr>
+      <w:r>
+        <w:rPr>
+          <w:rFonts w:ascii="Arial" w:hAnsi="Arial" w:cs="Arial"/>
+          <w:noProof/>
+          <w:color w:val="2D3B45"/>
+          <w:sz w:val="26"/>
+          <w:szCs w:val="26"/>
+          <w:lang w:val="es-US"/>
+        </w:rPr>
+        <mc:AlternateContent>
+          <mc:Choice Requires="wps">
+            <w:drawing>
+              <wp:anchor distT="0" distB="0" distL="114300" distR="114300" simplePos="0" relativeHeight="251663360" behindDoc="0" locked="0" layoutInCell="1" allowOverlap="1" wp14:anchorId="4DBA9561" wp14:editId="36BE67CC">
+                <wp:simplePos x="0" y="0"/>
+                <wp:positionH relativeFrom="column">
+                  <wp:posOffset>4245734</wp:posOffset>
+                </wp:positionH>
+                <wp:positionV relativeFrom="paragraph">
+                  <wp:posOffset>83820</wp:posOffset>
+                </wp:positionV>
+                <wp:extent cx="1416205" cy="646771"/>
+                <wp:effectExtent l="0" t="0" r="19050" b="13970"/>
+                <wp:wrapNone/>
+                <wp:docPr id="4" name="Rectangle 4"/>
+                <wp:cNvGraphicFramePr/>
+                <a:graphic xmlns:a="http://schemas.openxmlformats.org/drawingml/2006/main">
+                  <a:graphicData uri="http://schemas.microsoft.com/office/word/2010/wordprocessingShape">
+                    <wps:wsp>
+                      <wps:cNvSpPr/>
+                      <wps:spPr>
+                        <a:xfrm>
+                          <a:off x="0" y="0"/>
+                          <a:ext cx="1416205" cy="646771"/>
+                        </a:xfrm>
+                        <a:prstGeom prst="rect">
+                          <a:avLst/>
+                        </a:prstGeom>
+                      </wps:spPr>
+                      <wps:style>
+                        <a:lnRef idx="2">
+                          <a:schemeClr val="accent1">
+                            <a:shade val="50000"/>
+                          </a:schemeClr>
+                        </a:lnRef>
+                        <a:fillRef idx="1">
+                          <a:schemeClr val="accent1"/>
+                        </a:fillRef>
+                        <a:effectRef idx="0">
+                          <a:schemeClr val="accent1"/>
+                        </a:effectRef>
+                        <a:fontRef idx="minor">
+                          <a:schemeClr val="lt1"/>
+                        </a:fontRef>
+                      </wps:style>
+                      <wps:txbx>
+                        <w:txbxContent>
+                          <w:p>
+                            <w:pPr>
+                              <w:jc w:val="center"/>
+                              <w:rPr>
+                                <w:rFonts w:ascii="Arial" w:hAnsi="Arial" w:cs="Arial"/>
+                                <w:sz w:val="28"/>
+                                <w:szCs w:val="28"/>
+                                <w:lang w:val="es-MX"/>
+                              </w:rPr>
+                            </w:pPr>
+                            <w:r>
+                              <w:rPr>
+                                <w:rFonts w:ascii="Arial" w:hAnsi="Arial" w:cs="Arial"/>
+                                <w:sz w:val="28"/>
+                                <w:szCs w:val="28"/>
+                                <w:lang w:val="es-MX"/>
+                              </w:rPr>
+                              <w:t xml:space="preserve">App </w:t>
+                            </w:r>
+                            <w:r>
+                              <w:rPr>
+                                <w:rFonts w:ascii="Arial" w:hAnsi="Arial" w:cs="Arial"/>
+                                <w:sz w:val="28"/>
+                                <w:szCs w:val="28"/>
+                                <w:lang w:val="es-MX"/>
+                              </w:rPr>
+                              <w:t>Content</w:t>
+                            </w:r>
+                          </w:p>
+                        </w:txbxContent>
+                      </wps:txbx>
+                      <wps:bodyPr rot="0" spcFirstLastPara="0" vertOverflow="overflow" horzOverflow="overflow" vert="horz" wrap="square" lIns="91440" tIns="45720" rIns="91440" bIns="45720" numCol="1" spcCol="0" rtlCol="0" fromWordArt="0" anchor="ctr" anchorCtr="0" forceAA="0" compatLnSpc="1">
+                        <a:prstTxWarp prst="textNoShape">
+                          <a:avLst/>
+                        </a:prstTxWarp>
+                        <a:noAutofit/>
+                      </wps:bodyPr>
+                    </wps:wsp>
+                  </a:graphicData>
+                </a:graphic>
+                <wp14:sizeRelH relativeFrom="margin">
+                  <wp14:pctWidth>0</wp14:pctWidth>
+                </wp14:sizeRelH>
+                <wp14:sizeRelV relativeFrom="margin">
+                  <wp14:pctHeight>0</wp14:pctHeight>
+                </wp14:sizeRelV>
+              </wp:anchor>
+            </w:drawing>
+          </mc:Choice>
+          <mc:Fallback>
+            <w:pict>
+              <v:rect w14:anchorId="4DBA9561" id="Rectangle 4" o:spid="_x0000_s1027" style="position:absolute;left:0;text-align:left;margin-left:334.3pt;margin-top:6.6pt;width:111.5pt;height:50.95pt;z-index:251663360;visibility:visible;mso-wrap-style:square;mso-width-percent:0;mso-height-percent:0;mso-wrap-distance-left:9pt;mso-wrap-distance-top:0;mso-wrap-distance-right:9pt;mso-wrap-distance-bottom:0;mso-position-horizontal:absolute;mso-position-horizontal-relative:text;mso-position-vertical:absolute;mso-position-vertical-relative:text;mso-width-percent:0;mso-height-percent:0;mso-width-relative:margin;mso-height-relative:margin;v-text-anchor:middle" o:gfxdata="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" fillcolor="#5b9bd5 [3204]" strokecolor="#1f4d78 [1604]" strokeweight="1pt">
+                <v:textbox>
+                  <w:txbxContent>
+                    <w:p>
+                      <w:pPr>
+                        <w:jc w:val="center"/>
+                        <w:rPr>
+                          <w:rFonts w:ascii="Arial" w:hAnsi="Arial" w:cs="Arial"/>
+                          <w:sz w:val="28"/>
+                          <w:szCs w:val="28"/>
+                          <w:lang w:val="es-MX"/>
+                        </w:rPr>
+                      </w:pPr>
+                      <w:r>
+                        <w:rPr>
+                          <w:rFonts w:ascii="Arial" w:hAnsi="Arial" w:cs="Arial"/>
+                          <w:sz w:val="28"/>
+                          <w:szCs w:val="28"/>
+                          <w:lang w:val="es-MX"/>
+                        </w:rPr>
+                        <w:t xml:space="preserve">App </w:t>
+                      </w:r>
+                      <w:r>
+                        <w:rPr>
+                          <w:rFonts w:ascii="Arial" w:hAnsi="Arial" w:cs="Arial"/>
+                          <w:sz w:val="28"/>
+                          <w:szCs w:val="28"/>
+                          <w:lang w:val="es-MX"/>
+                        </w:rPr>
+                        <w:t>Content</w:t>
+                      </w:r>
+                    </w:p>
+                  </w:txbxContent>
+                </v:textbox>
+              </v:rect>
+            </w:pict>
+          </mc:Fallback>
+        </mc:AlternateContent>
+      </w:r>
+      <w:r>
+        <w:rPr>
+          <w:rFonts w:ascii="Arial" w:hAnsi="Arial" w:cs="Arial"/>
+          <w:noProof/>
+          <w:color w:val="2D3B45"/>
+          <w:sz w:val="26"/>
+          <w:szCs w:val="26"/>
+          <w:lang w:val="es-US"/>
+        </w:rPr>
+        <mc:AlternateContent>
+          <mc:Choice Requires="wps">
+            <w:drawing>
+              <wp:anchor distT="0" distB="0" distL="114300" distR="114300" simplePos="0" relativeHeight="251665408" behindDoc="0" locked="0" layoutInCell="1" allowOverlap="1" wp14:anchorId="22D95DA9" wp14:editId="1022ACC9">
+                <wp:simplePos x="0" y="0"/>
+                <wp:positionH relativeFrom="column">
+                  <wp:posOffset>-105348</wp:posOffset>
+                </wp:positionH>
+                <wp:positionV relativeFrom="paragraph">
+                  <wp:posOffset>83820</wp:posOffset>
+                </wp:positionV>
+                <wp:extent cx="1416205" cy="646771"/>
+                <wp:effectExtent l="0" t="0" r="19050" b="13970"/>
+                <wp:wrapNone/>
+                <wp:docPr id="5" name="Rectangle 5"/>
+                <wp:cNvGraphicFramePr/>
+                <a:graphic xmlns:a="http://schemas.openxmlformats.org/drawingml/2006/main">
+                  <a:graphicData uri="http://schemas.microsoft.com/office/word/2010/wordprocessingShape">
+                    <wps:wsp>
+                      <wps:cNvSpPr/>
+                      <wps:spPr>
+                        <a:xfrm>
+                          <a:off x="0" y="0"/>
+                          <a:ext cx="1416205" cy="646771"/>
+                        </a:xfrm>
+                        <a:prstGeom prst="rect">
+                          <a:avLst/>
+                        </a:prstGeom>
+                      </wps:spPr>
+                      <wps:style>
+                        <a:lnRef idx="2">
+                          <a:schemeClr val="accent1">
+                            <a:shade val="50000"/>
+                          </a:schemeClr>
+                        </a:lnRef>
+                        <a:fillRef idx="1">
+                          <a:schemeClr val="accent1"/>
+                        </a:fillRef>
+                        <a:effectRef idx="0">
+                          <a:schemeClr val="accent1"/>
+                        </a:effectRef>
+                        <a:fontRef idx="minor">
+                          <a:schemeClr val="lt1"/>
+                        </a:fontRef>
+                      </wps:style>
+                      <wps:txbx>
+                        <w:txbxContent>
+                          <w:p>
+                            <w:pPr>
+                              <w:jc w:val="center"/>
+                              <w:rPr>
+                                <w:rFonts w:ascii="Arial" w:hAnsi="Arial" w:cs="Arial"/>
+                                <w:sz w:val="28"/>
+                                <w:szCs w:val="28"/>
+                                <w:lang w:val="es-MX"/>
+                              </w:rPr>
+                            </w:pPr>
+                            <w:r>
+                              <w:rPr>
+                                <w:rFonts w:ascii="Arial" w:hAnsi="Arial" w:cs="Arial"/>
+                                <w:sz w:val="28"/>
+                                <w:szCs w:val="28"/>
+                                <w:lang w:val="es-MX"/>
+                              </w:rPr>
+                              <w:t xml:space="preserve">App </w:t>
+                            </w:r>
+                            <w:r>
+                              <w:rPr>
+                                <w:rFonts w:ascii="Arial" w:hAnsi="Arial" w:cs="Arial"/>
+                                <w:sz w:val="28"/>
+                                <w:szCs w:val="28"/>
+                                <w:lang w:val="es-MX"/>
+                              </w:rPr>
+                              <w:t>Header</w:t>
+                            </w:r>
+                          </w:p>
+                        </w:txbxContent>
+                      </wps:txbx>
+                      <wps:bodyPr rot="0" spcFirstLastPara="0" vertOverflow="overflow" horzOverflow="overflow" vert="horz" wrap="square" lIns="91440" tIns="45720" rIns="91440" bIns="45720" numCol="1" spcCol="0" rtlCol="0" fromWordArt="0" anchor="ctr" anchorCtr="0" forceAA="0" compatLnSpc="1">
+                        <a:prstTxWarp prst="textNoShape">
+                          <a:avLst/>
+                        </a:prstTxWarp>
+                        <a:noAutofit/>
+                      </wps:bodyPr>
+                    </wps:wsp>
+                  </a:graphicData>
+                </a:graphic>
+                <wp14:sizeRelH relativeFrom="margin">
+                  <wp14:pctWidth>0</wp14:pctWidth>
+                </wp14:sizeRelH>
+                <wp14:sizeRelV relativeFrom="margin">
+                  <wp14:pctHeight>0</wp14:pctHeight>
+                </wp14:sizeRelV>
+              </wp:anchor>
+            </w:drawing>
+          </mc:Choice>
+          <mc:Fallback>
+            <w:pict>
+              <v:rect w14:anchorId="22D95DA9" id="Rectangle 5" o:spid="_x0000_s1028" style="position:absolute;left:0;text-align:left;margin-left:-8.3pt;margin-top:6.6pt;width:111.5pt;height:50.95pt;z-index:251665408;visibility:visible;mso-wrap-style:square;mso-width-percent:0;mso-height-percent:0;mso-wrap-distance-left:9pt;mso-wrap-distance-top:0;mso-wrap-distance-right:9pt;mso-wrap-distance-bottom:0;mso-position-horizontal:absolute;mso-position-horizontal-relative:text;mso-position-vertical:absolute;mso-position-vertical-relative:text;mso-width-percent:0;mso-height-percent:0;mso-width-relative:margin;mso-height-relative:margin;v-text-anchor:middle" o:gfxdata="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" fillcolor="#5b9bd5 [3204]" strokecolor="#1f4d78 [1604]" strokeweight="1pt">
+                <v:textbox>
+                  <w:txbxContent>
+                    <w:p>
+                      <w:pPr>
+                        <w:jc w:val="center"/>
+                        <w:rPr>
+                          <w:rFonts w:ascii="Arial" w:hAnsi="Arial" w:cs="Arial"/>
+                          <w:sz w:val="28"/>
+                          <w:szCs w:val="28"/>
+                          <w:lang w:val="es-MX"/>
+                        </w:rPr>
+                      </w:pPr>
+                      <w:r>
+                        <w:rPr>
+                          <w:rFonts w:ascii="Arial" w:hAnsi="Arial" w:cs="Arial"/>
+                          <w:sz w:val="28"/>
+                          <w:szCs w:val="28"/>
+                          <w:lang w:val="es-MX"/>
+                        </w:rPr>
+                        <w:t xml:space="preserve">App </w:t>
+                      </w:r>
+                      <w:r>
+                        <w:rPr>
+                          <w:rFonts w:ascii="Arial" w:hAnsi="Arial" w:cs="Arial"/>
+                          <w:sz w:val="28"/>
+                          <w:szCs w:val="28"/>
+                          <w:lang w:val="es-MX"/>
+                        </w:rPr>
+                        <w:t>Header</w:t>
+                      </w:r>
+                    </w:p>
+                  </w:txbxContent>
+                </v:textbox>
+              </v:rect>
+            </w:pict>
+          </mc:Fallback>
+        </mc:AlternateContent>
+      </w:r>
     </w:p>
     <w:p>
       <w:pPr>
@@ -988,8 +1622,1902 @@
         </w:rPr>
       </w:pPr>
     </w:p>
+    <w:p>
+      <w:pPr>
+        <w:spacing w:line="360" w:lineRule="auto"/>
+        <w:jc w:val="both"/>
+        <w:rPr>
+          <w:rFonts w:ascii="Arial" w:hAnsi="Arial" w:cs="Arial"/>
+          <w:color w:val="2D3B45"/>
+          <w:sz w:val="26"/>
+          <w:szCs w:val="26"/>
+          <w:shd w:val="clear" w:color="auto" w:fill="FFFFFF"/>
+          <w:lang w:val="es-US"/>
+        </w:rPr>
+      </w:pPr>
+      <w:r>
+        <w:rPr>
+          <w:rFonts w:ascii="Arial" w:hAnsi="Arial" w:cs="Arial"/>
+          <w:noProof/>
+          <w:color w:val="2D3B45"/>
+          <w:sz w:val="26"/>
+          <w:szCs w:val="26"/>
+          <w:lang w:val="es-US"/>
+        </w:rPr>
+        <mc:AlternateContent>
+          <mc:Choice Requires="wps">
+            <w:drawing>
+              <wp:anchor distT="0" distB="0" distL="114300" distR="114300" simplePos="0" relativeHeight="251661312" behindDoc="0" locked="0" layoutInCell="1" allowOverlap="1" wp14:anchorId="589E8CE9" wp14:editId="64135120">
+                <wp:simplePos x="0" y="0"/>
+                <wp:positionH relativeFrom="column">
+                  <wp:posOffset>1523613</wp:posOffset>
+                </wp:positionH>
+                <wp:positionV relativeFrom="paragraph">
+                  <wp:posOffset>50118</wp:posOffset>
+                </wp:positionV>
+                <wp:extent cx="2486722" cy="1360449"/>
+                <wp:effectExtent l="0" t="0" r="15240" b="11430"/>
+                <wp:wrapNone/>
+                <wp:docPr id="3" name="Rectangle 3"/>
+                <wp:cNvGraphicFramePr/>
+                <a:graphic xmlns:a="http://schemas.openxmlformats.org/drawingml/2006/main">
+                  <a:graphicData uri="http://schemas.microsoft.com/office/word/2010/wordprocessingShape">
+                    <wps:wsp>
+                      <wps:cNvSpPr/>
+                      <wps:spPr>
+                        <a:xfrm>
+                          <a:off x="0" y="0"/>
+                          <a:ext cx="2486722" cy="1360449"/>
+                        </a:xfrm>
+                        <a:prstGeom prst="rect">
+                          <a:avLst/>
+                        </a:prstGeom>
+                      </wps:spPr>
+                      <wps:style>
+                        <a:lnRef idx="2">
+                          <a:schemeClr val="accent1">
+                            <a:shade val="50000"/>
+                          </a:schemeClr>
+                        </a:lnRef>
+                        <a:fillRef idx="1">
+                          <a:schemeClr val="accent1"/>
+                        </a:fillRef>
+                        <a:effectRef idx="0">
+                          <a:schemeClr val="accent1"/>
+                        </a:effectRef>
+                        <a:fontRef idx="minor">
+                          <a:schemeClr val="lt1"/>
+                        </a:fontRef>
+                      </wps:style>
+                      <wps:txbx>
+                        <w:txbxContent>
+                          <w:p>
+                            <w:pPr>
+                              <w:jc w:val="center"/>
+                              <w:rPr>
+                                <w:rFonts w:ascii="Arial" w:hAnsi="Arial" w:cs="Arial"/>
+                                <w:sz w:val="28"/>
+                                <w:szCs w:val="28"/>
+                                <w:lang w:val="es-MX"/>
+                              </w:rPr>
+                            </w:pPr>
+                            <w:r>
+                              <w:rPr>
+                                <w:rFonts w:ascii="Arial" w:hAnsi="Arial" w:cs="Arial"/>
+                                <w:sz w:val="28"/>
+                                <w:szCs w:val="28"/>
+                                <w:lang w:val="es-MX"/>
+                              </w:rPr>
+                              <w:t>App Root</w:t>
+                            </w:r>
+                            <w:r>
+                              <w:rPr>
+                                <w:rFonts w:ascii="Arial" w:hAnsi="Arial" w:cs="Arial"/>
+                                <w:sz w:val="28"/>
+                                <w:szCs w:val="28"/>
+                                <w:lang w:val="es-MX"/>
+                              </w:rPr>
+                              <w:t xml:space="preserve"> </w:t>
+                            </w:r>
+                            <w:r>
+                              <w:rPr>
+                                <w:rFonts w:ascii="Arial" w:hAnsi="Arial" w:cs="Arial"/>
+                                <w:sz w:val="28"/>
+                                <w:szCs w:val="28"/>
+                                <w:lang w:val="es-MX"/>
+                              </w:rPr>
+                              <w:t>usará la cara</w:t>
+                            </w:r>
+                            <w:r>
+                              <w:rPr>
+                                <w:rFonts w:ascii="Arial" w:hAnsi="Arial" w:cs="Arial"/>
+                                <w:sz w:val="28"/>
+                                <w:szCs w:val="28"/>
+                                <w:lang w:val="es-MX"/>
+                              </w:rPr>
+                              <w:t xml:space="preserve">cteristica de Module Federation de Webpack para cargar </w:t>
+                            </w:r>
+                            <w:r>
+                              <w:rPr>
+                                <w:rFonts w:ascii="Arial" w:hAnsi="Arial" w:cs="Arial"/>
+                                <w:sz w:val="28"/>
+                                <w:szCs w:val="28"/>
+                                <w:lang w:val="es-MX"/>
+                              </w:rPr>
+                              <w:t xml:space="preserve">los </w:t>
+                            </w:r>
+                            <w:r>
+                              <w:rPr>
+                                <w:rFonts w:ascii="Arial" w:hAnsi="Arial" w:cs="Arial"/>
+                                <w:sz w:val="28"/>
+                                <w:szCs w:val="28"/>
+                                <w:lang w:val="es-MX"/>
+                              </w:rPr>
+                              <w:t>otros repos</w:t>
+                            </w:r>
+                          </w:p>
+                        </w:txbxContent>
+                      </wps:txbx>
+                      <wps:bodyPr rot="0" spcFirstLastPara="0" vertOverflow="overflow" horzOverflow="overflow" vert="horz" wrap="square" lIns="91440" tIns="45720" rIns="91440" bIns="45720" numCol="1" spcCol="0" rtlCol="0" fromWordArt="0" anchor="ctr" anchorCtr="0" forceAA="0" compatLnSpc="1">
+                        <a:prstTxWarp prst="textNoShape">
+                          <a:avLst/>
+                        </a:prstTxWarp>
+                        <a:noAutofit/>
+                      </wps:bodyPr>
+                    </wps:wsp>
+                  </a:graphicData>
+                </a:graphic>
+              </wp:anchor>
+            </w:drawing>
+          </mc:Choice>
+          <mc:Fallback>
+            <w:pict>
+              <v:rect w14:anchorId="589E8CE9" id="Rectangle 3" o:spid="_x0000_s1029" style="position:absolute;left:0;text-align:left;margin-left:119.95pt;margin-top:3.95pt;width:195.8pt;height:107.1pt;z-index:251661312;visibility:visible;mso-wrap-style:square;mso-wrap-distance-left:9pt;mso-wrap-distance-top:0;mso-wrap-distance-right:9pt;mso-wrap-distance-bottom:0;mso-position-horizontal:absolute;mso-position-horizontal-relative:text;mso-position-vertical:absolute;mso-position-vertical-relative:text;v-text-anchor:middle" o:gfxdata="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" fillcolor="#5b9bd5 [3204]" strokecolor="#1f4d78 [1604]" strokeweight="1pt">
+                <v:textbox>
+                  <w:txbxContent>
+                    <w:p>
+                      <w:pPr>
+                        <w:jc w:val="center"/>
+                        <w:rPr>
+                          <w:rFonts w:ascii="Arial" w:hAnsi="Arial" w:cs="Arial"/>
+                          <w:sz w:val="28"/>
+                          <w:szCs w:val="28"/>
+                          <w:lang w:val="es-MX"/>
+                        </w:rPr>
+                      </w:pPr>
+                      <w:r>
+                        <w:rPr>
+                          <w:rFonts w:ascii="Arial" w:hAnsi="Arial" w:cs="Arial"/>
+                          <w:sz w:val="28"/>
+                          <w:szCs w:val="28"/>
+                          <w:lang w:val="es-MX"/>
+                        </w:rPr>
+                        <w:t>App Root</w:t>
+                      </w:r>
+                      <w:r>
+                        <w:rPr>
+                          <w:rFonts w:ascii="Arial" w:hAnsi="Arial" w:cs="Arial"/>
+                          <w:sz w:val="28"/>
+                          <w:szCs w:val="28"/>
+                          <w:lang w:val="es-MX"/>
+                        </w:rPr>
+                        <w:t xml:space="preserve"> </w:t>
+                      </w:r>
+                      <w:r>
+                        <w:rPr>
+                          <w:rFonts w:ascii="Arial" w:hAnsi="Arial" w:cs="Arial"/>
+                          <w:sz w:val="28"/>
+                          <w:szCs w:val="28"/>
+                          <w:lang w:val="es-MX"/>
+                        </w:rPr>
+                        <w:t>usará la cara</w:t>
+                      </w:r>
+                      <w:r>
+                        <w:rPr>
+                          <w:rFonts w:ascii="Arial" w:hAnsi="Arial" w:cs="Arial"/>
+                          <w:sz w:val="28"/>
+                          <w:szCs w:val="28"/>
+                          <w:lang w:val="es-MX"/>
+                        </w:rPr>
+                        <w:t xml:space="preserve">cteristica de Module Federation de Webpack para cargar </w:t>
+                      </w:r>
+                      <w:r>
+                        <w:rPr>
+                          <w:rFonts w:ascii="Arial" w:hAnsi="Arial" w:cs="Arial"/>
+                          <w:sz w:val="28"/>
+                          <w:szCs w:val="28"/>
+                          <w:lang w:val="es-MX"/>
+                        </w:rPr>
+                        <w:t xml:space="preserve">los </w:t>
+                      </w:r>
+                      <w:r>
+                        <w:rPr>
+                          <w:rFonts w:ascii="Arial" w:hAnsi="Arial" w:cs="Arial"/>
+                          <w:sz w:val="28"/>
+                          <w:szCs w:val="28"/>
+                          <w:lang w:val="es-MX"/>
+                        </w:rPr>
+                        <w:t>otros repos</w:t>
+                      </w:r>
+                    </w:p>
+                  </w:txbxContent>
+                </v:textbox>
+              </v:rect>
+            </w:pict>
+          </mc:Fallback>
+        </mc:AlternateContent>
+      </w:r>
+      <w:r>
+        <w:rPr>
+          <w:rFonts w:ascii="Arial" w:hAnsi="Arial" w:cs="Arial"/>
+          <w:noProof/>
+          <w:color w:val="2D3B45"/>
+          <w:sz w:val="26"/>
+          <w:szCs w:val="26"/>
+          <w:lang w:val="es-US"/>
+        </w:rPr>
+        <mc:AlternateContent>
+          <mc:Choice Requires="wps">
+            <w:drawing>
+              <wp:anchor distT="0" distB="0" distL="114300" distR="114300" simplePos="0" relativeHeight="251668480" behindDoc="0" locked="0" layoutInCell="1" allowOverlap="1" wp14:anchorId="58E2E61B" wp14:editId="357A3E68">
+                <wp:simplePos x="0" y="0"/>
+                <wp:positionH relativeFrom="column">
+                  <wp:posOffset>4013959</wp:posOffset>
+                </wp:positionH>
+                <wp:positionV relativeFrom="paragraph">
+                  <wp:posOffset>166370</wp:posOffset>
+                </wp:positionV>
+                <wp:extent cx="1003997" cy="713399"/>
+                <wp:effectExtent l="12700" t="0" r="12065" b="23495"/>
+                <wp:wrapNone/>
+                <wp:docPr id="7" name="Bent Arrow 7"/>
+                <wp:cNvGraphicFramePr/>
+                <a:graphic xmlns:a="http://schemas.openxmlformats.org/drawingml/2006/main">
+                  <a:graphicData uri="http://schemas.microsoft.com/office/word/2010/wordprocessingShape">
+                    <wps:wsp>
+                      <wps:cNvSpPr/>
+                      <wps:spPr>
+                        <a:xfrm flipH="1" flipV="1">
+                          <a:off x="0" y="0"/>
+                          <a:ext cx="1003997" cy="713399"/>
+                        </a:xfrm>
+                        <a:prstGeom prst="bentArrow">
+                          <a:avLst/>
+                        </a:prstGeom>
+                      </wps:spPr>
+                      <wps:style>
+                        <a:lnRef idx="2">
+                          <a:schemeClr val="accent1">
+                            <a:shade val="50000"/>
+                          </a:schemeClr>
+                        </a:lnRef>
+                        <a:fillRef idx="1">
+                          <a:schemeClr val="accent1"/>
+                        </a:fillRef>
+                        <a:effectRef idx="0">
+                          <a:schemeClr val="accent1"/>
+                        </a:effectRef>
+                        <a:fontRef idx="minor">
+                          <a:schemeClr val="lt1"/>
+                        </a:fontRef>
+                      </wps:style>
+                      <wps:bodyPr rot="0" spcFirstLastPara="0" vertOverflow="overflow" horzOverflow="overflow" vert="horz" wrap="square" lIns="91440" tIns="45720" rIns="91440" bIns="45720" numCol="1" spcCol="0" rtlCol="0" fromWordArt="0" anchor="ctr" anchorCtr="0" forceAA="0" compatLnSpc="1">
+                        <a:prstTxWarp prst="textNoShape">
+                          <a:avLst/>
+                        </a:prstTxWarp>
+                        <a:noAutofit/>
+                      </wps:bodyPr>
+                    </wps:wsp>
+                  </a:graphicData>
+                </a:graphic>
+                <wp14:sizeRelH relativeFrom="margin">
+                  <wp14:pctWidth>0</wp14:pctWidth>
+                </wp14:sizeRelH>
+                <wp14:sizeRelV relativeFrom="margin">
+                  <wp14:pctHeight>0</wp14:pctHeight>
+                </wp14:sizeRelV>
+              </wp:anchor>
+            </w:drawing>
+          </mc:Choice>
+          <mc:Fallback>
+            <w:pict>
+              <v:shape w14:anchorId="3DB16A24" id="Bent Arrow 7" o:spid="_x0000_s1026" style="position:absolute;margin-left:316.05pt;margin-top:13.1pt;width:79.05pt;height:56.15pt;flip:x y;z-index:251668480;visibility:visible;mso-wrap-style:square;mso-width-percent:0;mso-height-percent:0;mso-wrap-distance-left:9pt;mso-wrap-distance-top:0;mso-wrap-distance-right:9pt;mso-wrap-distance-bottom:0;mso-position-horizontal:absolute;mso-position-horizontal-relative:text;mso-position-vertical:absolute;mso-position-vertical-relative:text;mso-width-percent:0;mso-height-percent:0;mso-width-relative:margin;mso-height-relative:margin;v-text-anchor:middle" coordsize="1003997,713399" o:gfxdata="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" path="m,713399l,401287c,228912,139737,89175,312112,89175r513535,l825647,r178350,178350l825647,356700r,-89175l312112,267525v-73875,,-133762,59887,-133762,133762l178350,713399,,713399xe" fillcolor="#5b9bd5 [3204]" strokecolor="#1f4d78 [1604]" strokeweight="1pt">
+                <v:stroke joinstyle="miter"/>
+                <v:path arrowok="t" o:connecttype="custom" o:connectlocs="0,713399;0,401287;312112,89175;825647,89175;825647,0;1003997,178350;825647,356700;825647,267525;312112,267525;178350,401287;178350,713399;0,713399" o:connectangles="0,0,0,0,0,0,0,0,0,0,0,0"/>
+              </v:shape>
+            </w:pict>
+          </mc:Fallback>
+        </mc:AlternateContent>
+      </w:r>
+      <w:r>
+        <w:rPr>
+          <w:rFonts w:ascii="Arial" w:hAnsi="Arial" w:cs="Arial"/>
+          <w:noProof/>
+          <w:color w:val="2D3B45"/>
+          <w:sz w:val="26"/>
+          <w:szCs w:val="26"/>
+          <w:lang w:val="es-US"/>
+        </w:rPr>
+        <mc:AlternateContent>
+          <mc:Choice Requires="wps">
+            <w:drawing>
+              <wp:anchor distT="0" distB="0" distL="114300" distR="114300" simplePos="0" relativeHeight="251666432" behindDoc="0" locked="0" layoutInCell="1" allowOverlap="1" wp14:anchorId="68978C05" wp14:editId="30791646">
+                <wp:simplePos x="0" y="0"/>
+                <wp:positionH relativeFrom="column">
+                  <wp:posOffset>503338</wp:posOffset>
+                </wp:positionH>
+                <wp:positionV relativeFrom="paragraph">
+                  <wp:posOffset>166152</wp:posOffset>
+                </wp:positionV>
+                <wp:extent cx="1025912" cy="713399"/>
+                <wp:effectExtent l="0" t="0" r="28575" b="23495"/>
+                <wp:wrapNone/>
+                <wp:docPr id="6" name="Bent Arrow 6"/>
+                <wp:cNvGraphicFramePr/>
+                <a:graphic xmlns:a="http://schemas.openxmlformats.org/drawingml/2006/main">
+                  <a:graphicData uri="http://schemas.microsoft.com/office/word/2010/wordprocessingShape">
+                    <wps:wsp>
+                      <wps:cNvSpPr/>
+                      <wps:spPr>
+                        <a:xfrm flipV="1">
+                          <a:off x="0" y="0"/>
+                          <a:ext cx="1025912" cy="713399"/>
+                        </a:xfrm>
+                        <a:prstGeom prst="bentArrow">
+                          <a:avLst/>
+                        </a:prstGeom>
+                      </wps:spPr>
+                      <wps:style>
+                        <a:lnRef idx="2">
+                          <a:schemeClr val="accent1">
+                            <a:shade val="50000"/>
+                          </a:schemeClr>
+                        </a:lnRef>
+                        <a:fillRef idx="1">
+                          <a:schemeClr val="accent1"/>
+                        </a:fillRef>
+                        <a:effectRef idx="0">
+                          <a:schemeClr val="accent1"/>
+                        </a:effectRef>
+                        <a:fontRef idx="minor">
+                          <a:schemeClr val="lt1"/>
+                        </a:fontRef>
+                      </wps:style>
+                      <wps:bodyPr rot="0" spcFirstLastPara="0" vertOverflow="overflow" horzOverflow="overflow" vert="horz" wrap="square" lIns="91440" tIns="45720" rIns="91440" bIns="45720" numCol="1" spcCol="0" rtlCol="0" fromWordArt="0" anchor="ctr" anchorCtr="0" forceAA="0" compatLnSpc="1">
+                        <a:prstTxWarp prst="textNoShape">
+                          <a:avLst/>
+                        </a:prstTxWarp>
+                        <a:noAutofit/>
+                      </wps:bodyPr>
+                    </wps:wsp>
+                  </a:graphicData>
+                </a:graphic>
+                <wp14:sizeRelH relativeFrom="margin">
+                  <wp14:pctWidth>0</wp14:pctWidth>
+                </wp14:sizeRelH>
+                <wp14:sizeRelV relativeFrom="margin">
+                  <wp14:pctHeight>0</wp14:pctHeight>
+                </wp14:sizeRelV>
+              </wp:anchor>
+            </w:drawing>
+          </mc:Choice>
+          <mc:Fallback>
+            <w:pict>
+              <v:shape w14:anchorId="7484AFC2" id="Bent Arrow 6" o:spid="_x0000_s1026" style="position:absolute;margin-left:39.65pt;margin-top:13.1pt;width:80.8pt;height:56.15pt;flip:y;z-index:251666432;visibility:visible;mso-wrap-style:square;mso-width-percent:0;mso-height-percent:0;mso-wrap-distance-left:9pt;mso-wrap-distance-top:0;mso-wrap-distance-right:9pt;mso-wrap-distance-bottom:0;mso-position-horizontal:absolute;mso-position-horizontal-relative:text;mso-position-vertical:absolute;mso-position-vertical-relative:text;mso-width-percent:0;mso-height-percent:0;mso-width-relative:margin;mso-height-relative:margin;v-text-anchor:middle" coordsize="1025912,713399" o:gfxdata="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" path="m,713399l,401287c,228912,139737,89175,312112,89175r535450,l847562,r178350,178350l847562,356700r,-89175l312112,267525v-73875,,-133762,59887,-133762,133762l178350,713399,,713399xe" fillcolor="#5b9bd5 [3204]" strokecolor="#1f4d78 [1604]" strokeweight="1pt">
+                <v:stroke joinstyle="miter"/>
+                <v:path arrowok="t" o:connecttype="custom" o:connectlocs="0,713399;0,401287;312112,89175;847562,89175;847562,0;1025912,178350;847562,356700;847562,267525;312112,267525;178350,401287;178350,713399;0,713399" o:connectangles="0,0,0,0,0,0,0,0,0,0,0,0"/>
+              </v:shape>
+            </w:pict>
+          </mc:Fallback>
+        </mc:AlternateContent>
+      </w:r>
+    </w:p>
+    <w:p>
+      <w:pPr>
+        <w:spacing w:line="360" w:lineRule="auto"/>
+        <w:jc w:val="both"/>
+        <w:rPr>
+          <w:rFonts w:ascii="Arial" w:hAnsi="Arial" w:cs="Arial"/>
+          <w:color w:val="2D3B45"/>
+          <w:sz w:val="26"/>
+          <w:szCs w:val="26"/>
+          <w:shd w:val="clear" w:color="auto" w:fill="FFFFFF"/>
+          <w:lang w:val="es-US"/>
+        </w:rPr>
+      </w:pPr>
+    </w:p>
+    <w:p>
+      <w:pPr>
+        <w:spacing w:line="360" w:lineRule="auto"/>
+        <w:jc w:val="both"/>
+        <w:rPr>
+          <w:rFonts w:ascii="Arial" w:hAnsi="Arial" w:cs="Arial"/>
+          <w:color w:val="2D3B45"/>
+          <w:sz w:val="26"/>
+          <w:szCs w:val="26"/>
+          <w:shd w:val="clear" w:color="auto" w:fill="FFFFFF"/>
+          <w:lang w:val="es-US"/>
+        </w:rPr>
+      </w:pPr>
+    </w:p>
+    <w:p>
+      <w:pPr>
+        <w:spacing w:line="360" w:lineRule="auto"/>
+        <w:jc w:val="both"/>
+        <w:rPr>
+          <w:rFonts w:ascii="Arial" w:hAnsi="Arial" w:cs="Arial"/>
+          <w:color w:val="2D3B45"/>
+          <w:sz w:val="26"/>
+          <w:szCs w:val="26"/>
+          <w:shd w:val="clear" w:color="auto" w:fill="FFFFFF"/>
+          <w:lang w:val="es-US"/>
+        </w:rPr>
+      </w:pPr>
+    </w:p>
+    <w:p>
+      <w:pPr>
+        <w:spacing w:line="360" w:lineRule="auto"/>
+        <w:jc w:val="both"/>
+        <w:rPr>
+          <w:rFonts w:ascii="Arial" w:hAnsi="Arial" w:cs="Arial"/>
+          <w:color w:val="2D3B45"/>
+          <w:sz w:val="26"/>
+          <w:szCs w:val="26"/>
+          <w:shd w:val="clear" w:color="auto" w:fill="FFFFFF"/>
+          <w:lang w:val="es-US"/>
+        </w:rPr>
+      </w:pPr>
+      <w:r>
+        <w:rPr>
+          <w:rFonts w:ascii="Arial" w:hAnsi="Arial" w:cs="Arial"/>
+          <w:noProof/>
+          <w:color w:val="2D3B45"/>
+          <w:sz w:val="26"/>
+          <w:szCs w:val="26"/>
+          <w:lang w:val="es-US"/>
+        </w:rPr>
+        <mc:AlternateContent>
+          <mc:Choice Requires="wps">
+            <w:drawing>
+              <wp:anchor distT="0" distB="0" distL="114300" distR="114300" simplePos="0" relativeHeight="251671552" behindDoc="0" locked="0" layoutInCell="1" allowOverlap="1" wp14:anchorId="09490FA7" wp14:editId="1000C3A6">
+                <wp:simplePos x="0" y="0"/>
+                <wp:positionH relativeFrom="column">
+                  <wp:posOffset>2564765</wp:posOffset>
+                </wp:positionH>
+                <wp:positionV relativeFrom="paragraph">
+                  <wp:posOffset>273685</wp:posOffset>
+                </wp:positionV>
+                <wp:extent cx="444500" cy="713105"/>
+                <wp:effectExtent l="12700" t="0" r="25400" b="23495"/>
+                <wp:wrapNone/>
+                <wp:docPr id="9" name="Down Arrow 9"/>
+                <wp:cNvGraphicFramePr/>
+                <a:graphic xmlns:a="http://schemas.openxmlformats.org/drawingml/2006/main">
+                  <a:graphicData uri="http://schemas.microsoft.com/office/word/2010/wordprocessingShape">
+                    <wps:wsp>
+                      <wps:cNvSpPr/>
+                      <wps:spPr>
+                        <a:xfrm>
+                          <a:off x="0" y="0"/>
+                          <a:ext cx="444500" cy="713105"/>
+                        </a:xfrm>
+                        <a:prstGeom prst="downArrow">
+                          <a:avLst/>
+                        </a:prstGeom>
+                      </wps:spPr>
+                      <wps:style>
+                        <a:lnRef idx="2">
+                          <a:schemeClr val="accent1">
+                            <a:shade val="50000"/>
+                          </a:schemeClr>
+                        </a:lnRef>
+                        <a:fillRef idx="1">
+                          <a:schemeClr val="accent1"/>
+                        </a:fillRef>
+                        <a:effectRef idx="0">
+                          <a:schemeClr val="accent1"/>
+                        </a:effectRef>
+                        <a:fontRef idx="minor">
+                          <a:schemeClr val="lt1"/>
+                        </a:fontRef>
+                      </wps:style>
+                      <wps:bodyPr rot="0" spcFirstLastPara="0" vertOverflow="overflow" horzOverflow="overflow" vert="horz" wrap="square" lIns="91440" tIns="45720" rIns="91440" bIns="45720" numCol="1" spcCol="0" rtlCol="0" fromWordArt="0" anchor="ctr" anchorCtr="0" forceAA="0" compatLnSpc="1">
+                        <a:prstTxWarp prst="textNoShape">
+                          <a:avLst/>
+                        </a:prstTxWarp>
+                        <a:noAutofit/>
+                      </wps:bodyPr>
+                    </wps:wsp>
+                  </a:graphicData>
+                </a:graphic>
+                <wp14:sizeRelH relativeFrom="margin">
+                  <wp14:pctWidth>0</wp14:pctWidth>
+                </wp14:sizeRelH>
+                <wp14:sizeRelV relativeFrom="margin">
+                  <wp14:pctHeight>0</wp14:pctHeight>
+                </wp14:sizeRelV>
+              </wp:anchor>
+            </w:drawing>
+          </mc:Choice>
+          <mc:Fallback>
+            <w:pict>
+              <v:shape w14:anchorId="0BA00526" id="Down Arrow 9" o:spid="_x0000_s1026" type="#_x0000_t67" style="position:absolute;margin-left:201.95pt;margin-top:21.55pt;width:35pt;height:56.15pt;z-index:251671552;visibility:visible;mso-wrap-style:square;mso-width-percent:0;mso-height-percent:0;mso-wrap-distance-left:9pt;mso-wrap-distance-top:0;mso-wrap-distance-right:9pt;mso-wrap-distance-bottom:0;mso-position-horizontal:absolute;mso-position-horizontal-relative:text;mso-position-vertical:absolute;mso-position-vertical-relative:text;mso-width-percent:0;mso-height-percent:0;mso-width-relative:margin;mso-height-relative:margin;v-text-anchor:middle" o:gfxdata="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" adj="14868" fillcolor="#5b9bd5 [3204]" strokecolor="#1f4d78 [1604]" strokeweight="1pt"/>
+            </w:pict>
+          </mc:Fallback>
+        </mc:AlternateContent>
+      </w:r>
+    </w:p>
+    <w:p>
+      <w:pPr>
+        <w:spacing w:line="360" w:lineRule="auto"/>
+        <w:jc w:val="both"/>
+        <w:rPr>
+          <w:rFonts w:ascii="Arial" w:hAnsi="Arial" w:cs="Arial"/>
+          <w:color w:val="2D3B45"/>
+          <w:sz w:val="26"/>
+          <w:szCs w:val="26"/>
+          <w:shd w:val="clear" w:color="auto" w:fill="FFFFFF"/>
+          <w:lang w:val="es-US"/>
+        </w:rPr>
+      </w:pPr>
+    </w:p>
+    <w:p>
+      <w:pPr>
+        <w:spacing w:line="360" w:lineRule="auto"/>
+        <w:jc w:val="both"/>
+        <w:rPr>
+          <w:rFonts w:ascii="Arial" w:hAnsi="Arial" w:cs="Arial"/>
+          <w:color w:val="2D3B45"/>
+          <w:sz w:val="26"/>
+          <w:szCs w:val="26"/>
+          <w:shd w:val="clear" w:color="auto" w:fill="FFFFFF"/>
+          <w:lang w:val="es-US"/>
+        </w:rPr>
+      </w:pPr>
+    </w:p>
+    <w:p>
+      <w:pPr>
+        <w:spacing w:line="360" w:lineRule="auto"/>
+        <w:jc w:val="both"/>
+        <w:rPr>
+          <w:rFonts w:ascii="Arial" w:hAnsi="Arial" w:cs="Arial"/>
+          <w:color w:val="2D3B45"/>
+          <w:sz w:val="26"/>
+          <w:szCs w:val="26"/>
+          <w:shd w:val="clear" w:color="auto" w:fill="FFFFFF"/>
+          <w:lang w:val="es-US"/>
+        </w:rPr>
+      </w:pPr>
+      <w:r>
+        <w:rPr>
+          <w:rFonts w:ascii="Arial" w:hAnsi="Arial" w:cs="Arial"/>
+          <w:noProof/>
+          <w:color w:val="2D3B45"/>
+          <w:sz w:val="26"/>
+          <w:szCs w:val="26"/>
+          <w:lang w:val="es-US"/>
+        </w:rPr>
+        <mc:AlternateContent>
+          <mc:Choice Requires="wps">
+            <w:drawing>
+              <wp:anchor distT="0" distB="0" distL="114300" distR="114300" simplePos="0" relativeHeight="251673600" behindDoc="0" locked="0" layoutInCell="1" allowOverlap="1" wp14:anchorId="7A8534FC" wp14:editId="61000735">
+                <wp:simplePos x="0" y="0"/>
+                <wp:positionH relativeFrom="column">
+                  <wp:posOffset>2041943</wp:posOffset>
+                </wp:positionH>
+                <wp:positionV relativeFrom="paragraph">
+                  <wp:posOffset>134496</wp:posOffset>
+                </wp:positionV>
+                <wp:extent cx="1416050" cy="590550"/>
+                <wp:effectExtent l="0" t="0" r="19050" b="19050"/>
+                <wp:wrapNone/>
+                <wp:docPr id="10" name="Rectangle 10"/>
+                <wp:cNvGraphicFramePr/>
+                <a:graphic xmlns:a="http://schemas.openxmlformats.org/drawingml/2006/main">
+                  <a:graphicData uri="http://schemas.microsoft.com/office/word/2010/wordprocessingShape">
+                    <wps:wsp>
+                      <wps:cNvSpPr/>
+                      <wps:spPr>
+                        <a:xfrm>
+                          <a:off x="0" y="0"/>
+                          <a:ext cx="1416050" cy="590550"/>
+                        </a:xfrm>
+                        <a:prstGeom prst="rect">
+                          <a:avLst/>
+                        </a:prstGeom>
+                      </wps:spPr>
+                      <wps:style>
+                        <a:lnRef idx="2">
+                          <a:schemeClr val="accent1">
+                            <a:shade val="50000"/>
+                          </a:schemeClr>
+                        </a:lnRef>
+                        <a:fillRef idx="1">
+                          <a:schemeClr val="accent1"/>
+                        </a:fillRef>
+                        <a:effectRef idx="0">
+                          <a:schemeClr val="accent1"/>
+                        </a:effectRef>
+                        <a:fontRef idx="minor">
+                          <a:schemeClr val="lt1"/>
+                        </a:fontRef>
+                      </wps:style>
+                      <wps:txbx>
+                        <w:txbxContent>
+                          <w:p>
+                            <w:pPr>
+                              <w:jc w:val="center"/>
+                              <w:rPr>
+                                <w:rFonts w:ascii="Arial" w:hAnsi="Arial" w:cs="Arial"/>
+                                <w:sz w:val="28"/>
+                                <w:szCs w:val="28"/>
+                                <w:lang w:val="es-MX"/>
+                              </w:rPr>
+                            </w:pPr>
+                            <w:r>
+                              <w:rPr>
+                                <w:rFonts w:ascii="Arial" w:hAnsi="Arial" w:cs="Arial"/>
+                                <w:sz w:val="28"/>
+                                <w:szCs w:val="28"/>
+                                <w:lang w:val="es-MX"/>
+                              </w:rPr>
+                              <w:t>Muesta la UI</w:t>
+                            </w:r>
+                          </w:p>
+                        </w:txbxContent>
+                      </wps:txbx>
+                      <wps:bodyPr rot="0" spcFirstLastPara="0" vertOverflow="overflow" horzOverflow="overflow" vert="horz" wrap="square" lIns="91440" tIns="45720" rIns="91440" bIns="45720" numCol="1" spcCol="0" rtlCol="0" fromWordArt="0" anchor="ctr" anchorCtr="0" forceAA="0" compatLnSpc="1">
+                        <a:prstTxWarp prst="textNoShape">
+                          <a:avLst/>
+                        </a:prstTxWarp>
+                        <a:noAutofit/>
+                      </wps:bodyPr>
+                    </wps:wsp>
+                  </a:graphicData>
+                </a:graphic>
+                <wp14:sizeRelH relativeFrom="margin">
+                  <wp14:pctWidth>0</wp14:pctWidth>
+                </wp14:sizeRelH>
+                <wp14:sizeRelV relativeFrom="margin">
+                  <wp14:pctHeight>0</wp14:pctHeight>
+                </wp14:sizeRelV>
+              </wp:anchor>
+            </w:drawing>
+          </mc:Choice>
+          <mc:Fallback>
+            <w:pict>
+              <v:rect w14:anchorId="7A8534FC" id="Rectangle 10" o:spid="_x0000_s1030" style="position:absolute;left:0;text-align:left;margin-left:160.8pt;margin-top:10.6pt;width:111.5pt;height:46.5pt;z-index:251673600;visibility:visible;mso-wrap-style:square;mso-width-percent:0;mso-height-percent:0;mso-wrap-distance-left:9pt;mso-wrap-distance-top:0;mso-wrap-distance-right:9pt;mso-wrap-distance-bottom:0;mso-position-horizontal:absolute;mso-position-horizontal-relative:text;mso-position-vertical:absolute;mso-position-vertical-relative:text;mso-width-percent:0;mso-height-percent:0;mso-width-relative:margin;mso-height-relative:margin;v-text-anchor:middle" o:gfxdata="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" fillcolor="#5b9bd5 [3204]" strokecolor="#1f4d78 [1604]" strokeweight="1pt">
+                <v:textbox>
+                  <w:txbxContent>
+                    <w:p>
+                      <w:pPr>
+                        <w:jc w:val="center"/>
+                        <w:rPr>
+                          <w:rFonts w:ascii="Arial" w:hAnsi="Arial" w:cs="Arial"/>
+                          <w:sz w:val="28"/>
+                          <w:szCs w:val="28"/>
+                          <w:lang w:val="es-MX"/>
+                        </w:rPr>
+                      </w:pPr>
+                      <w:r>
+                        <w:rPr>
+                          <w:rFonts w:ascii="Arial" w:hAnsi="Arial" w:cs="Arial"/>
+                          <w:sz w:val="28"/>
+                          <w:szCs w:val="28"/>
+                          <w:lang w:val="es-MX"/>
+                        </w:rPr>
+                        <w:t>Muesta la UI</w:t>
+                      </w:r>
+                    </w:p>
+                  </w:txbxContent>
+                </v:textbox>
+              </v:rect>
+            </w:pict>
+          </mc:Fallback>
+        </mc:AlternateContent>
+      </w:r>
+    </w:p>
+    <w:p>
+      <w:pPr>
+        <w:spacing w:line="360" w:lineRule="auto"/>
+        <w:jc w:val="both"/>
+        <w:rPr>
+          <w:rFonts w:ascii="Arial" w:hAnsi="Arial" w:cs="Arial"/>
+          <w:color w:val="2D3B45"/>
+          <w:sz w:val="26"/>
+          <w:szCs w:val="26"/>
+          <w:shd w:val="clear" w:color="auto" w:fill="FFFFFF"/>
+          <w:lang w:val="es-US"/>
+        </w:rPr>
+      </w:pPr>
+    </w:p>
+    <w:p>
+      <w:pPr>
+        <w:spacing w:line="360" w:lineRule="auto"/>
+        <w:jc w:val="both"/>
+        <w:rPr>
+          <w:rFonts w:ascii="Arial" w:hAnsi="Arial" w:cs="Arial"/>
+          <w:color w:val="2D3B45"/>
+          <w:sz w:val="26"/>
+          <w:szCs w:val="26"/>
+          <w:shd w:val="clear" w:color="auto" w:fill="FFFFFF"/>
+          <w:lang w:val="es-US"/>
+        </w:rPr>
+      </w:pPr>
+    </w:p>
+    <w:p>
+      <w:pPr>
+        <w:spacing w:line="360" w:lineRule="auto"/>
+        <w:jc w:val="both"/>
+        <w:rPr>
+          <w:rFonts w:ascii="Arial" w:hAnsi="Arial" w:cs="Arial"/>
+          <w:color w:val="2D3B45"/>
+          <w:sz w:val="26"/>
+          <w:szCs w:val="26"/>
+          <w:shd w:val="clear" w:color="auto" w:fill="FFFFFF"/>
+          <w:lang w:val="es-US"/>
+        </w:rPr>
+      </w:pPr>
+    </w:p>
+    <w:p>
+      <w:pPr>
+        <w:spacing w:line="360" w:lineRule="auto"/>
+        <w:jc w:val="center"/>
+        <w:rPr>
+          <w:rFonts w:ascii="Arial" w:hAnsi="Arial" w:cs="Arial"/>
+          <w:color w:val="2D3B45"/>
+          <w:sz w:val="26"/>
+          <w:szCs w:val="26"/>
+          <w:shd w:val="clear" w:color="auto" w:fill="FFFFFF"/>
+          <w:lang w:val="es-US"/>
+        </w:rPr>
+      </w:pPr>
+      <w:r>
+        <w:rPr>
+          <w:rFonts w:ascii="Arial" w:hAnsi="Arial" w:cs="Arial"/>
+          <w:color w:val="2D3B45"/>
+          <w:sz w:val="26"/>
+          <w:szCs w:val="26"/>
+          <w:shd w:val="clear" w:color="auto" w:fill="FFFFFF"/>
+          <w:lang w:val="es-US"/>
+        </w:rPr>
+        <w:t>Requerimientos funcionales, de interfaz externos, de diseño, atributos</w:t>
+      </w:r>
+      <w:r>
+        <w:rPr>
+          <w:rFonts w:ascii="Arial" w:hAnsi="Arial" w:cs="Arial"/>
+          <w:color w:val="2D3B45"/>
+          <w:sz w:val="26"/>
+          <w:szCs w:val="26"/>
+          <w:shd w:val="clear" w:color="auto" w:fill="FFFFFF"/>
+          <w:lang w:val="es-US"/>
+        </w:rPr>
+        <w:t>…</w:t>
+      </w:r>
+    </w:p>
+    <w:p>
+      <w:pPr>
+        <w:spacing w:line="360" w:lineRule="auto"/>
+        <w:jc w:val="both"/>
+        <w:rPr>
+          <w:rFonts w:ascii="Arial" w:hAnsi="Arial" w:cs="Arial"/>
+          <w:color w:val="2D3B45"/>
+          <w:sz w:val="26"/>
+          <w:szCs w:val="26"/>
+          <w:shd w:val="clear" w:color="auto" w:fill="FFFFFF"/>
+          <w:lang w:val="es-US"/>
+        </w:rPr>
+      </w:pPr>
+    </w:p>
+    <w:p>
+      <w:pPr>
+        <w:spacing w:line="360" w:lineRule="auto"/>
+        <w:jc w:val="both"/>
+        <w:rPr>
+          <w:rFonts w:ascii="Arial" w:hAnsi="Arial" w:cs="Arial"/>
+          <w:color w:val="2D3B45"/>
+          <w:sz w:val="26"/>
+          <w:szCs w:val="26"/>
+          <w:shd w:val="clear" w:color="auto" w:fill="FFFFFF"/>
+          <w:lang w:val="es-US"/>
+        </w:rPr>
+      </w:pPr>
+      <w:r>
+        <w:rPr>
+          <w:rFonts w:ascii="Arial" w:hAnsi="Arial" w:cs="Arial"/>
+          <w:color w:val="2D3B45"/>
+          <w:sz w:val="26"/>
+          <w:szCs w:val="26"/>
+          <w:shd w:val="clear" w:color="auto" w:fill="FFFFFF"/>
+          <w:lang w:val="es-US"/>
+        </w:rPr>
+        <w:t xml:space="preserve">Los requerimientos funcionales es que se necesite que la app </w:t>
+      </w:r>
+      <w:proofErr w:type="spellStart"/>
+      <w:r>
+        <w:rPr>
+          <w:rFonts w:ascii="Arial" w:hAnsi="Arial" w:cs="Arial"/>
+          <w:color w:val="2D3B45"/>
+          <w:sz w:val="26"/>
+          <w:szCs w:val="26"/>
+          <w:shd w:val="clear" w:color="auto" w:fill="FFFFFF"/>
+          <w:lang w:val="es-US"/>
+        </w:rPr>
+        <w:t>root</w:t>
+      </w:r>
+      <w:proofErr w:type="spellEnd"/>
+      <w:r>
+        <w:rPr>
+          <w:rFonts w:ascii="Arial" w:hAnsi="Arial" w:cs="Arial"/>
+          <w:color w:val="2D3B45"/>
+          <w:sz w:val="26"/>
+          <w:szCs w:val="26"/>
+          <w:shd w:val="clear" w:color="auto" w:fill="FFFFFF"/>
+          <w:lang w:val="es-US"/>
+        </w:rPr>
+        <w:t xml:space="preserve"> este corriendo al mismo tiempo que </w:t>
+      </w:r>
+      <w:proofErr w:type="spellStart"/>
+      <w:r>
+        <w:rPr>
+          <w:rFonts w:ascii="Arial" w:hAnsi="Arial" w:cs="Arial"/>
+          <w:color w:val="2D3B45"/>
+          <w:sz w:val="26"/>
+          <w:szCs w:val="26"/>
+          <w:shd w:val="clear" w:color="auto" w:fill="FFFFFF"/>
+          <w:lang w:val="es-US"/>
+        </w:rPr>
+        <w:t>header</w:t>
+      </w:r>
+      <w:proofErr w:type="spellEnd"/>
+      <w:r>
+        <w:rPr>
+          <w:rFonts w:ascii="Arial" w:hAnsi="Arial" w:cs="Arial"/>
+          <w:color w:val="2D3B45"/>
+          <w:sz w:val="26"/>
+          <w:szCs w:val="26"/>
+          <w:shd w:val="clear" w:color="auto" w:fill="FFFFFF"/>
+          <w:lang w:val="es-US"/>
+        </w:rPr>
+        <w:t xml:space="preserve"> y </w:t>
+      </w:r>
+      <w:proofErr w:type="spellStart"/>
+      <w:r>
+        <w:rPr>
+          <w:rFonts w:ascii="Arial" w:hAnsi="Arial" w:cs="Arial"/>
+          <w:color w:val="2D3B45"/>
+          <w:sz w:val="26"/>
+          <w:szCs w:val="26"/>
+          <w:shd w:val="clear" w:color="auto" w:fill="FFFFFF"/>
+          <w:lang w:val="es-US"/>
+        </w:rPr>
+        <w:t>content</w:t>
+      </w:r>
+      <w:proofErr w:type="spellEnd"/>
+      <w:r>
+        <w:rPr>
+          <w:rFonts w:ascii="Arial" w:hAnsi="Arial" w:cs="Arial"/>
+          <w:color w:val="2D3B45"/>
+          <w:sz w:val="26"/>
+          <w:szCs w:val="26"/>
+          <w:shd w:val="clear" w:color="auto" w:fill="FFFFFF"/>
+          <w:lang w:val="es-US"/>
+        </w:rPr>
+        <w:t>, esto para ver que todas las apps de una misma pantalla funcionen bien una al lado de otra.</w:t>
+      </w:r>
+    </w:p>
+    <w:p>
+      <w:pPr>
+        <w:spacing w:line="360" w:lineRule="auto"/>
+        <w:jc w:val="both"/>
+        <w:rPr>
+          <w:rFonts w:ascii="Arial" w:hAnsi="Arial" w:cs="Arial"/>
+          <w:color w:val="2D3B45"/>
+          <w:sz w:val="26"/>
+          <w:szCs w:val="26"/>
+          <w:shd w:val="clear" w:color="auto" w:fill="FFFFFF"/>
+          <w:lang w:val="es-US"/>
+        </w:rPr>
+      </w:pPr>
+    </w:p>
+    <w:p>
+      <w:pPr>
+        <w:spacing w:line="360" w:lineRule="auto"/>
+        <w:jc w:val="both"/>
+        <w:rPr>
+          <w:rFonts w:ascii="Arial" w:hAnsi="Arial" w:cs="Arial"/>
+          <w:color w:val="2D3B45"/>
+          <w:sz w:val="26"/>
+          <w:szCs w:val="26"/>
+          <w:shd w:val="clear" w:color="auto" w:fill="FFFFFF"/>
+          <w:lang w:val="es-US"/>
+        </w:rPr>
+      </w:pPr>
+      <w:r>
+        <w:rPr>
+          <w:rFonts w:ascii="Arial" w:hAnsi="Arial" w:cs="Arial"/>
+          <w:color w:val="2D3B45"/>
+          <w:sz w:val="26"/>
+          <w:szCs w:val="26"/>
+          <w:shd w:val="clear" w:color="auto" w:fill="FFFFFF"/>
+          <w:lang w:val="es-US"/>
+        </w:rPr>
+        <w:t>Esto puede verse como una desventaja pero como estamos pensando en que haya máximo 2 por ruta no será tanto problema usar como mucho 3 terminales para ver la funcionalidad completa de cierta ruta de la app.</w:t>
+      </w:r>
+    </w:p>
+    <w:p>
+      <w:pPr>
+        <w:spacing w:line="360" w:lineRule="auto"/>
+        <w:jc w:val="both"/>
+        <w:rPr>
+          <w:rFonts w:ascii="Arial" w:hAnsi="Arial" w:cs="Arial"/>
+          <w:color w:val="2D3B45"/>
+          <w:sz w:val="26"/>
+          <w:szCs w:val="26"/>
+          <w:shd w:val="clear" w:color="auto" w:fill="FFFFFF"/>
+          <w:lang w:val="es-US"/>
+        </w:rPr>
+      </w:pPr>
+    </w:p>
+    <w:p>
+      <w:pPr>
+        <w:spacing w:line="360" w:lineRule="auto"/>
+        <w:jc w:val="both"/>
+        <w:rPr>
+          <w:rFonts w:ascii="Arial" w:hAnsi="Arial" w:cs="Arial"/>
+          <w:color w:val="2D3B45"/>
+          <w:sz w:val="26"/>
+          <w:szCs w:val="26"/>
+          <w:shd w:val="clear" w:color="auto" w:fill="FFFFFF"/>
+          <w:lang w:val="es-US"/>
+        </w:rPr>
+      </w:pPr>
+      <w:r>
+        <w:rPr>
+          <w:rFonts w:ascii="Arial" w:hAnsi="Arial" w:cs="Arial"/>
+          <w:color w:val="2D3B45"/>
+          <w:sz w:val="26"/>
+          <w:szCs w:val="26"/>
+          <w:shd w:val="clear" w:color="auto" w:fill="FFFFFF"/>
+          <w:lang w:val="es-US"/>
+        </w:rPr>
+        <w:t xml:space="preserve">En este caso como es un demo solo habrá 1 ruta, pero </w:t>
+      </w:r>
+      <w:r>
+        <w:rPr>
+          <w:rFonts w:ascii="Arial" w:hAnsi="Arial" w:cs="Arial"/>
+          <w:color w:val="2D3B45"/>
+          <w:sz w:val="26"/>
+          <w:szCs w:val="26"/>
+          <w:shd w:val="clear" w:color="auto" w:fill="FFFFFF"/>
+          <w:lang w:val="es-US"/>
+        </w:rPr>
+        <w:t>poniéndonos</w:t>
+      </w:r>
+      <w:r>
+        <w:rPr>
+          <w:rFonts w:ascii="Arial" w:hAnsi="Arial" w:cs="Arial"/>
+          <w:color w:val="2D3B45"/>
+          <w:sz w:val="26"/>
+          <w:szCs w:val="26"/>
+          <w:shd w:val="clear" w:color="auto" w:fill="FFFFFF"/>
+          <w:lang w:val="es-US"/>
+        </w:rPr>
+        <w:t xml:space="preserve"> en caso de que </w:t>
+      </w:r>
+      <w:r>
+        <w:rPr>
+          <w:rFonts w:ascii="Arial" w:hAnsi="Arial" w:cs="Arial"/>
+          <w:color w:val="2D3B45"/>
+          <w:sz w:val="26"/>
+          <w:szCs w:val="26"/>
+          <w:shd w:val="clear" w:color="auto" w:fill="FFFFFF"/>
+          <w:lang w:val="es-US"/>
+        </w:rPr>
+        <w:t xml:space="preserve">la aplicación sea un todo </w:t>
+      </w:r>
+      <w:proofErr w:type="spellStart"/>
+      <w:r>
+        <w:rPr>
+          <w:rFonts w:ascii="Arial" w:hAnsi="Arial" w:cs="Arial"/>
+          <w:color w:val="2D3B45"/>
+          <w:sz w:val="26"/>
+          <w:szCs w:val="26"/>
+          <w:shd w:val="clear" w:color="auto" w:fill="FFFFFF"/>
+          <w:lang w:val="es-US"/>
+        </w:rPr>
+        <w:t>list</w:t>
+      </w:r>
+      <w:proofErr w:type="spellEnd"/>
+      <w:r>
+        <w:rPr>
+          <w:rFonts w:ascii="Arial" w:hAnsi="Arial" w:cs="Arial"/>
+          <w:color w:val="2D3B45"/>
+          <w:sz w:val="26"/>
+          <w:szCs w:val="26"/>
+          <w:shd w:val="clear" w:color="auto" w:fill="FFFFFF"/>
+          <w:lang w:val="es-US"/>
+        </w:rPr>
+        <w:t xml:space="preserve"> y tenga 2 rutas, una para ver tareas y otra para editarlas podríamos tener una app </w:t>
+      </w:r>
+      <w:proofErr w:type="spellStart"/>
+      <w:r>
+        <w:rPr>
+          <w:rFonts w:ascii="Arial" w:hAnsi="Arial" w:cs="Arial"/>
+          <w:color w:val="2D3B45"/>
+          <w:sz w:val="26"/>
+          <w:szCs w:val="26"/>
+          <w:shd w:val="clear" w:color="auto" w:fill="FFFFFF"/>
+          <w:lang w:val="es-US"/>
+        </w:rPr>
+        <w:t>root</w:t>
+      </w:r>
+      <w:proofErr w:type="spellEnd"/>
+      <w:r>
+        <w:rPr>
+          <w:rFonts w:ascii="Arial" w:hAnsi="Arial" w:cs="Arial"/>
+          <w:color w:val="2D3B45"/>
+          <w:sz w:val="26"/>
+          <w:szCs w:val="26"/>
+          <w:shd w:val="clear" w:color="auto" w:fill="FFFFFF"/>
+          <w:lang w:val="es-US"/>
+        </w:rPr>
+        <w:t xml:space="preserve"> que cargue la </w:t>
+      </w:r>
+      <w:r>
+        <w:rPr>
+          <w:rFonts w:ascii="Arial" w:hAnsi="Arial" w:cs="Arial"/>
+          <w:color w:val="2D3B45"/>
+          <w:sz w:val="26"/>
+          <w:szCs w:val="26"/>
+          <w:shd w:val="clear" w:color="auto" w:fill="FFFFFF"/>
+          <w:lang w:val="es-US"/>
+        </w:rPr>
+        <w:lastRenderedPageBreak/>
+        <w:t>lista de tareas en la ruta “/” y que cargue la pantalla de editar en la ruta “/</w:t>
+      </w:r>
+      <w:proofErr w:type="spellStart"/>
+      <w:r>
+        <w:rPr>
+          <w:rFonts w:ascii="Arial" w:hAnsi="Arial" w:cs="Arial"/>
+          <w:color w:val="2D3B45"/>
+          <w:sz w:val="26"/>
+          <w:szCs w:val="26"/>
+          <w:shd w:val="clear" w:color="auto" w:fill="FFFFFF"/>
+          <w:lang w:val="es-US"/>
+        </w:rPr>
+        <w:t>edit</w:t>
+      </w:r>
+      <w:proofErr w:type="spellEnd"/>
+      <w:r>
+        <w:rPr>
+          <w:rFonts w:ascii="Arial" w:hAnsi="Arial" w:cs="Arial"/>
+          <w:color w:val="2D3B45"/>
+          <w:sz w:val="26"/>
+          <w:szCs w:val="26"/>
+          <w:shd w:val="clear" w:color="auto" w:fill="FFFFFF"/>
+          <w:lang w:val="es-US"/>
+        </w:rPr>
+        <w:t xml:space="preserve">”, </w:t>
+      </w:r>
+      <w:proofErr w:type="spellStart"/>
+      <w:r>
+        <w:rPr>
+          <w:rFonts w:ascii="Arial" w:hAnsi="Arial" w:cs="Arial"/>
+          <w:color w:val="2D3B45"/>
+          <w:sz w:val="26"/>
+          <w:szCs w:val="26"/>
+          <w:shd w:val="clear" w:color="auto" w:fill="FFFFFF"/>
+          <w:lang w:val="es-US"/>
+        </w:rPr>
+        <w:t>asi</w:t>
+      </w:r>
+      <w:proofErr w:type="spellEnd"/>
+      <w:r>
+        <w:rPr>
+          <w:rFonts w:ascii="Arial" w:hAnsi="Arial" w:cs="Arial"/>
+          <w:color w:val="2D3B45"/>
+          <w:sz w:val="26"/>
+          <w:szCs w:val="26"/>
+          <w:shd w:val="clear" w:color="auto" w:fill="FFFFFF"/>
+          <w:lang w:val="es-US"/>
+        </w:rPr>
+        <w:t xml:space="preserve"> ahorraríamos enviar toda la app al cliente de una sola vez al cargar la aplicación, eso es muy común porque las apps de </w:t>
+      </w:r>
+      <w:proofErr w:type="spellStart"/>
+      <w:r>
+        <w:rPr>
+          <w:rFonts w:ascii="Arial" w:hAnsi="Arial" w:cs="Arial"/>
+          <w:color w:val="2D3B45"/>
+          <w:sz w:val="26"/>
+          <w:szCs w:val="26"/>
+          <w:shd w:val="clear" w:color="auto" w:fill="FFFFFF"/>
+          <w:lang w:val="es-US"/>
+        </w:rPr>
+        <w:t>react</w:t>
+      </w:r>
+      <w:proofErr w:type="spellEnd"/>
+      <w:r>
+        <w:rPr>
+          <w:rFonts w:ascii="Arial" w:hAnsi="Arial" w:cs="Arial"/>
+          <w:color w:val="2D3B45"/>
+          <w:sz w:val="26"/>
+          <w:szCs w:val="26"/>
+          <w:shd w:val="clear" w:color="auto" w:fill="FFFFFF"/>
+          <w:lang w:val="es-US"/>
+        </w:rPr>
+        <w:t xml:space="preserve"> tienden a ser una SPA, </w:t>
+      </w:r>
+      <w:proofErr w:type="spellStart"/>
+      <w:r>
+        <w:rPr>
+          <w:rFonts w:ascii="Arial" w:hAnsi="Arial" w:cs="Arial"/>
+          <w:color w:val="2D3B45"/>
+          <w:sz w:val="26"/>
+          <w:szCs w:val="26"/>
+          <w:shd w:val="clear" w:color="auto" w:fill="FFFFFF"/>
+          <w:lang w:val="es-US"/>
+        </w:rPr>
+        <w:t>asi</w:t>
+      </w:r>
+      <w:proofErr w:type="spellEnd"/>
+      <w:r>
+        <w:rPr>
+          <w:rFonts w:ascii="Arial" w:hAnsi="Arial" w:cs="Arial"/>
+          <w:color w:val="2D3B45"/>
+          <w:sz w:val="26"/>
+          <w:szCs w:val="26"/>
+          <w:shd w:val="clear" w:color="auto" w:fill="FFFFFF"/>
+          <w:lang w:val="es-US"/>
+        </w:rPr>
+        <w:t xml:space="preserve"> podemos seguir teniendo las ventajas de una SPA pero dejando solamente componentes de las otras rutas pendientes de cargar.</w:t>
+      </w:r>
+    </w:p>
+    <w:p>
+      <w:pPr>
+        <w:spacing w:line="360" w:lineRule="auto"/>
+        <w:jc w:val="both"/>
+        <w:rPr>
+          <w:rFonts w:ascii="Arial" w:hAnsi="Arial" w:cs="Arial"/>
+          <w:color w:val="2D3B45"/>
+          <w:sz w:val="26"/>
+          <w:szCs w:val="26"/>
+          <w:shd w:val="clear" w:color="auto" w:fill="FFFFFF"/>
+          <w:lang w:val="es-US"/>
+        </w:rPr>
+      </w:pPr>
+    </w:p>
+    <w:p>
+      <w:pPr>
+        <w:spacing w:line="360" w:lineRule="auto"/>
+        <w:jc w:val="both"/>
+        <w:rPr>
+          <w:rFonts w:ascii="Arial" w:hAnsi="Arial" w:cs="Arial"/>
+          <w:color w:val="2D3B45"/>
+          <w:sz w:val="26"/>
+          <w:szCs w:val="26"/>
+          <w:shd w:val="clear" w:color="auto" w:fill="FFFFFF"/>
+          <w:lang w:val="es-US"/>
+        </w:rPr>
+      </w:pPr>
+      <w:r>
+        <w:rPr>
+          <w:rFonts w:ascii="Arial" w:hAnsi="Arial" w:cs="Arial"/>
+          <w:color w:val="2D3B45"/>
+          <w:sz w:val="26"/>
+          <w:szCs w:val="26"/>
+          <w:shd w:val="clear" w:color="auto" w:fill="FFFFFF"/>
+          <w:lang w:val="es-US"/>
+        </w:rPr>
+        <w:t xml:space="preserve">Todas las apps estarán en repositorios públicos diferentes para demostrar que pueden tener un </w:t>
+      </w:r>
+      <w:proofErr w:type="spellStart"/>
+      <w:r>
+        <w:rPr>
+          <w:rFonts w:ascii="Arial" w:hAnsi="Arial" w:cs="Arial"/>
+          <w:color w:val="2D3B45"/>
+          <w:sz w:val="26"/>
+          <w:szCs w:val="26"/>
+          <w:shd w:val="clear" w:color="auto" w:fill="FFFFFF"/>
+          <w:lang w:val="es-US"/>
+        </w:rPr>
+        <w:t>ownership</w:t>
+      </w:r>
+      <w:proofErr w:type="spellEnd"/>
+      <w:r>
+        <w:rPr>
+          <w:rFonts w:ascii="Arial" w:hAnsi="Arial" w:cs="Arial"/>
+          <w:color w:val="2D3B45"/>
+          <w:sz w:val="26"/>
+          <w:szCs w:val="26"/>
+          <w:shd w:val="clear" w:color="auto" w:fill="FFFFFF"/>
+          <w:lang w:val="es-US"/>
+        </w:rPr>
+        <w:t xml:space="preserve"> de diferentes personas en diferentes equipos y que pueden funcionar juntas.</w:t>
+      </w:r>
+    </w:p>
+    <w:p>
+      <w:pPr>
+        <w:spacing w:line="360" w:lineRule="auto"/>
+        <w:jc w:val="both"/>
+        <w:rPr>
+          <w:rFonts w:ascii="Arial" w:hAnsi="Arial" w:cs="Arial"/>
+          <w:color w:val="2D3B45"/>
+          <w:sz w:val="26"/>
+          <w:szCs w:val="26"/>
+          <w:shd w:val="clear" w:color="auto" w:fill="FFFFFF"/>
+          <w:lang w:val="es-US"/>
+        </w:rPr>
+      </w:pPr>
+    </w:p>
+    <w:p>
+      <w:pPr>
+        <w:spacing w:line="360" w:lineRule="auto"/>
+        <w:jc w:val="center"/>
+        <w:rPr>
+          <w:rFonts w:ascii="Arial" w:hAnsi="Arial" w:cs="Arial"/>
+          <w:color w:val="2D3B45"/>
+          <w:sz w:val="26"/>
+          <w:szCs w:val="26"/>
+          <w:shd w:val="clear" w:color="auto" w:fill="FFFFFF"/>
+          <w:lang w:val="es-US"/>
+        </w:rPr>
+      </w:pPr>
+      <w:r>
+        <w:rPr>
+          <w:rFonts w:ascii="Arial" w:hAnsi="Arial" w:cs="Arial"/>
+          <w:color w:val="2D3B45"/>
+          <w:sz w:val="26"/>
+          <w:szCs w:val="26"/>
+          <w:shd w:val="clear" w:color="auto" w:fill="FFFFFF"/>
+          <w:lang w:val="es-US"/>
+        </w:rPr>
+        <w:t>Dependencia y prioridad para cada funcionalidad agrupada por elemento</w:t>
+      </w:r>
+    </w:p>
+    <w:p>
+      <w:pPr>
+        <w:spacing w:line="360" w:lineRule="auto"/>
+        <w:jc w:val="both"/>
+        <w:rPr>
+          <w:rFonts w:ascii="Arial" w:hAnsi="Arial" w:cs="Arial"/>
+          <w:color w:val="2D3B45"/>
+          <w:sz w:val="26"/>
+          <w:szCs w:val="26"/>
+          <w:shd w:val="clear" w:color="auto" w:fill="FFFFFF"/>
+          <w:lang w:val="es-US"/>
+        </w:rPr>
+      </w:pPr>
+    </w:p>
+    <w:p>
+      <w:pPr>
+        <w:spacing w:line="360" w:lineRule="auto"/>
+        <w:jc w:val="both"/>
+        <w:rPr>
+          <w:rFonts w:ascii="Arial" w:hAnsi="Arial" w:cs="Arial"/>
+          <w:color w:val="2D3B45"/>
+          <w:sz w:val="26"/>
+          <w:szCs w:val="26"/>
+          <w:shd w:val="clear" w:color="auto" w:fill="FFFFFF"/>
+          <w:lang w:val="es-US"/>
+        </w:rPr>
+      </w:pPr>
+      <w:r>
+        <w:rPr>
+          <w:rFonts w:ascii="Arial" w:hAnsi="Arial" w:cs="Arial"/>
+          <w:color w:val="2D3B45"/>
+          <w:sz w:val="26"/>
+          <w:szCs w:val="26"/>
+          <w:shd w:val="clear" w:color="auto" w:fill="FFFFFF"/>
+          <w:lang w:val="es-US"/>
+        </w:rPr>
+        <w:t xml:space="preserve">App </w:t>
+      </w:r>
+      <w:proofErr w:type="spellStart"/>
+      <w:r>
+        <w:rPr>
+          <w:rFonts w:ascii="Arial" w:hAnsi="Arial" w:cs="Arial"/>
+          <w:color w:val="2D3B45"/>
+          <w:sz w:val="26"/>
+          <w:szCs w:val="26"/>
+          <w:shd w:val="clear" w:color="auto" w:fill="FFFFFF"/>
+          <w:lang w:val="es-US"/>
+        </w:rPr>
+        <w:t>root</w:t>
+      </w:r>
+      <w:proofErr w:type="spellEnd"/>
+      <w:r>
+        <w:rPr>
+          <w:rFonts w:ascii="Arial" w:hAnsi="Arial" w:cs="Arial"/>
+          <w:color w:val="2D3B45"/>
+          <w:sz w:val="26"/>
+          <w:szCs w:val="26"/>
+          <w:shd w:val="clear" w:color="auto" w:fill="FFFFFF"/>
+          <w:lang w:val="es-US"/>
+        </w:rPr>
+        <w:t xml:space="preserve">: Esta es la </w:t>
+      </w:r>
+      <w:proofErr w:type="spellStart"/>
+      <w:r>
+        <w:rPr>
+          <w:rFonts w:ascii="Arial" w:hAnsi="Arial" w:cs="Arial"/>
+          <w:color w:val="2D3B45"/>
+          <w:sz w:val="26"/>
+          <w:szCs w:val="26"/>
+          <w:shd w:val="clear" w:color="auto" w:fill="FFFFFF"/>
+          <w:lang w:val="es-US"/>
+        </w:rPr>
+        <w:t>mas</w:t>
+      </w:r>
+      <w:proofErr w:type="spellEnd"/>
+      <w:r>
+        <w:rPr>
+          <w:rFonts w:ascii="Arial" w:hAnsi="Arial" w:cs="Arial"/>
+          <w:color w:val="2D3B45"/>
+          <w:sz w:val="26"/>
+          <w:szCs w:val="26"/>
+          <w:shd w:val="clear" w:color="auto" w:fill="FFFFFF"/>
+          <w:lang w:val="es-US"/>
+        </w:rPr>
+        <w:t xml:space="preserve"> importante y la primera que se debe hacer, porque es la que debe cargarse antes de correr todas las demás. Esta incluye Module </w:t>
+      </w:r>
+      <w:proofErr w:type="spellStart"/>
+      <w:r>
+        <w:rPr>
+          <w:rFonts w:ascii="Arial" w:hAnsi="Arial" w:cs="Arial"/>
+          <w:color w:val="2D3B45"/>
+          <w:sz w:val="26"/>
+          <w:szCs w:val="26"/>
+          <w:shd w:val="clear" w:color="auto" w:fill="FFFFFF"/>
+          <w:lang w:val="es-US"/>
+        </w:rPr>
+        <w:t>Federation</w:t>
+      </w:r>
+      <w:proofErr w:type="spellEnd"/>
+      <w:r>
+        <w:rPr>
+          <w:rFonts w:ascii="Arial" w:hAnsi="Arial" w:cs="Arial"/>
+          <w:color w:val="2D3B45"/>
+          <w:sz w:val="26"/>
+          <w:szCs w:val="26"/>
+          <w:shd w:val="clear" w:color="auto" w:fill="FFFFFF"/>
+          <w:lang w:val="es-US"/>
+        </w:rPr>
+        <w:t xml:space="preserve"> de </w:t>
+      </w:r>
+      <w:proofErr w:type="spellStart"/>
+      <w:r>
+        <w:rPr>
+          <w:rFonts w:ascii="Arial" w:hAnsi="Arial" w:cs="Arial"/>
+          <w:color w:val="2D3B45"/>
+          <w:sz w:val="26"/>
+          <w:szCs w:val="26"/>
+          <w:shd w:val="clear" w:color="auto" w:fill="FFFFFF"/>
+          <w:lang w:val="es-US"/>
+        </w:rPr>
+        <w:t>Webpack</w:t>
+      </w:r>
+      <w:proofErr w:type="spellEnd"/>
+      <w:r>
+        <w:rPr>
+          <w:rFonts w:ascii="Arial" w:hAnsi="Arial" w:cs="Arial"/>
+          <w:color w:val="2D3B45"/>
+          <w:sz w:val="26"/>
+          <w:szCs w:val="26"/>
+          <w:shd w:val="clear" w:color="auto" w:fill="FFFFFF"/>
+          <w:lang w:val="es-US"/>
+        </w:rPr>
+        <w:t xml:space="preserve"> para cargar las otras aplicaciones. No se incluye ninguna UI en esta app, su única funcionalidad es cargar otras</w:t>
+      </w:r>
+    </w:p>
+    <w:p>
+      <w:pPr>
+        <w:spacing w:line="360" w:lineRule="auto"/>
+        <w:jc w:val="both"/>
+        <w:rPr>
+          <w:rFonts w:ascii="Arial" w:hAnsi="Arial" w:cs="Arial"/>
+          <w:color w:val="2D3B45"/>
+          <w:sz w:val="26"/>
+          <w:szCs w:val="26"/>
+          <w:shd w:val="clear" w:color="auto" w:fill="FFFFFF"/>
+          <w:lang w:val="es-US"/>
+        </w:rPr>
+      </w:pPr>
+    </w:p>
+    <w:p>
+      <w:pPr>
+        <w:spacing w:line="360" w:lineRule="auto"/>
+        <w:jc w:val="both"/>
+        <w:rPr>
+          <w:rFonts w:ascii="Arial" w:hAnsi="Arial" w:cs="Arial"/>
+          <w:color w:val="2D3B45"/>
+          <w:sz w:val="26"/>
+          <w:szCs w:val="26"/>
+          <w:shd w:val="clear" w:color="auto" w:fill="FFFFFF"/>
+          <w:lang w:val="es-US"/>
+        </w:rPr>
+      </w:pPr>
+      <w:r>
+        <w:rPr>
+          <w:rFonts w:ascii="Arial" w:hAnsi="Arial" w:cs="Arial"/>
+          <w:color w:val="2D3B45"/>
+          <w:sz w:val="26"/>
+          <w:szCs w:val="26"/>
+          <w:shd w:val="clear" w:color="auto" w:fill="FFFFFF"/>
+          <w:lang w:val="es-US"/>
+        </w:rPr>
+        <w:t xml:space="preserve">App </w:t>
+      </w:r>
+      <w:proofErr w:type="spellStart"/>
+      <w:r>
+        <w:rPr>
+          <w:rFonts w:ascii="Arial" w:hAnsi="Arial" w:cs="Arial"/>
+          <w:color w:val="2D3B45"/>
+          <w:sz w:val="26"/>
+          <w:szCs w:val="26"/>
+          <w:shd w:val="clear" w:color="auto" w:fill="FFFFFF"/>
+          <w:lang w:val="es-US"/>
+        </w:rPr>
+        <w:t>header</w:t>
+      </w:r>
+      <w:proofErr w:type="spellEnd"/>
+      <w:r>
+        <w:rPr>
+          <w:rFonts w:ascii="Arial" w:hAnsi="Arial" w:cs="Arial"/>
+          <w:color w:val="2D3B45"/>
+          <w:sz w:val="26"/>
+          <w:szCs w:val="26"/>
+          <w:shd w:val="clear" w:color="auto" w:fill="FFFFFF"/>
+          <w:lang w:val="es-US"/>
+        </w:rPr>
+        <w:t>:</w:t>
+      </w:r>
+      <w:r>
+        <w:rPr>
+          <w:rFonts w:ascii="Arial" w:hAnsi="Arial" w:cs="Arial"/>
+          <w:color w:val="2D3B45"/>
+          <w:sz w:val="26"/>
+          <w:szCs w:val="26"/>
+          <w:shd w:val="clear" w:color="auto" w:fill="FFFFFF"/>
+          <w:lang w:val="es-US"/>
+        </w:rPr>
+        <w:t xml:space="preserve"> Esta app va a hacer un </w:t>
+      </w:r>
+      <w:proofErr w:type="spellStart"/>
+      <w:r>
+        <w:rPr>
+          <w:rFonts w:ascii="Arial" w:hAnsi="Arial" w:cs="Arial"/>
+          <w:color w:val="2D3B45"/>
+          <w:sz w:val="26"/>
+          <w:szCs w:val="26"/>
+          <w:shd w:val="clear" w:color="auto" w:fill="FFFFFF"/>
+          <w:lang w:val="es-US"/>
+        </w:rPr>
+        <w:t>header</w:t>
+      </w:r>
+      <w:proofErr w:type="spellEnd"/>
+      <w:r>
+        <w:rPr>
+          <w:rFonts w:ascii="Arial" w:hAnsi="Arial" w:cs="Arial"/>
+          <w:color w:val="2D3B45"/>
+          <w:sz w:val="26"/>
+          <w:szCs w:val="26"/>
+          <w:shd w:val="clear" w:color="auto" w:fill="FFFFFF"/>
+          <w:lang w:val="es-US"/>
+        </w:rPr>
+        <w:t xml:space="preserve"> simple con Bootstrap y </w:t>
+      </w:r>
+      <w:proofErr w:type="spellStart"/>
+      <w:r>
+        <w:rPr>
+          <w:rFonts w:ascii="Arial" w:hAnsi="Arial" w:cs="Arial"/>
+          <w:color w:val="2D3B45"/>
+          <w:sz w:val="26"/>
+          <w:szCs w:val="26"/>
+          <w:shd w:val="clear" w:color="auto" w:fill="FFFFFF"/>
+          <w:lang w:val="es-US"/>
+        </w:rPr>
+        <w:t>React</w:t>
+      </w:r>
+      <w:proofErr w:type="spellEnd"/>
+      <w:r>
+        <w:rPr>
+          <w:rFonts w:ascii="Arial" w:hAnsi="Arial" w:cs="Arial"/>
+          <w:color w:val="2D3B45"/>
+          <w:sz w:val="26"/>
+          <w:szCs w:val="26"/>
+          <w:shd w:val="clear" w:color="auto" w:fill="FFFFFF"/>
+          <w:lang w:val="es-US"/>
+        </w:rPr>
+        <w:t xml:space="preserve">, su propósito es solo demostrar que la app carga y tiene una dependencia que no tiene la app </w:t>
+      </w:r>
+      <w:proofErr w:type="spellStart"/>
+      <w:r>
+        <w:rPr>
+          <w:rFonts w:ascii="Arial" w:hAnsi="Arial" w:cs="Arial"/>
+          <w:color w:val="2D3B45"/>
+          <w:sz w:val="26"/>
+          <w:szCs w:val="26"/>
+          <w:shd w:val="clear" w:color="auto" w:fill="FFFFFF"/>
+          <w:lang w:val="es-US"/>
+        </w:rPr>
+        <w:t>root</w:t>
+      </w:r>
+      <w:proofErr w:type="spellEnd"/>
+      <w:r>
+        <w:rPr>
+          <w:rFonts w:ascii="Arial" w:hAnsi="Arial" w:cs="Arial"/>
+          <w:color w:val="2D3B45"/>
+          <w:sz w:val="26"/>
+          <w:szCs w:val="26"/>
+          <w:shd w:val="clear" w:color="auto" w:fill="FFFFFF"/>
+          <w:lang w:val="es-US"/>
+        </w:rPr>
+        <w:t>, en este caso Bootstrap</w:t>
+      </w:r>
+    </w:p>
+    <w:p>
+      <w:pPr>
+        <w:spacing w:line="360" w:lineRule="auto"/>
+        <w:jc w:val="both"/>
+        <w:rPr>
+          <w:rFonts w:ascii="Arial" w:hAnsi="Arial" w:cs="Arial"/>
+          <w:color w:val="2D3B45"/>
+          <w:sz w:val="26"/>
+          <w:szCs w:val="26"/>
+          <w:shd w:val="clear" w:color="auto" w:fill="FFFFFF"/>
+          <w:lang w:val="es-US"/>
+        </w:rPr>
+      </w:pPr>
+    </w:p>
+    <w:p>
+      <w:pPr>
+        <w:spacing w:line="360" w:lineRule="auto"/>
+        <w:jc w:val="both"/>
+        <w:rPr>
+          <w:rFonts w:ascii="Arial" w:hAnsi="Arial" w:cs="Arial"/>
+          <w:color w:val="2D3B45"/>
+          <w:sz w:val="26"/>
+          <w:szCs w:val="26"/>
+          <w:shd w:val="clear" w:color="auto" w:fill="FFFFFF"/>
+          <w:lang w:val="es-US"/>
+        </w:rPr>
+      </w:pPr>
+      <w:r>
+        <w:rPr>
+          <w:rFonts w:ascii="Arial" w:hAnsi="Arial" w:cs="Arial"/>
+          <w:color w:val="2D3B45"/>
+          <w:sz w:val="26"/>
+          <w:szCs w:val="26"/>
+          <w:shd w:val="clear" w:color="auto" w:fill="FFFFFF"/>
+          <w:lang w:val="es-US"/>
+        </w:rPr>
+        <w:drawing>
+          <wp:inline distT="0" distB="0" distL="0" distR="0" wp14:anchorId="3C8AB5C4" wp14:editId="3A512E76">
+            <wp:extent cx="5400040" cy="2231390"/>
+            <wp:effectExtent l="0" t="0" r="0" b="3810"/>
+            <wp:docPr id="11" name="Picture 11" descr="Graphical user interface, text, application&#10;&#10;Description automatically generated"/>
+            <wp:cNvGraphicFramePr>
+              <a:graphicFrameLocks xmlns:a="http://schemas.openxmlformats.org/drawingml/2006/main" noChangeAspect="1"/>
+            </wp:cNvGraphicFramePr>
+            <a:graphic xmlns:a="http://schemas.openxmlformats.org/drawingml/2006/main">
+              <a:graphicData uri="http://schemas.openxmlformats.org/drawingml/2006/picture">
+                <pic:pic xmlns:pic="http://schemas.openxmlformats.org/drawingml/2006/picture">
+                  <pic:nvPicPr>
+                    <pic:cNvPr id="11" name="Picture 11" descr="Graphical user interface, text, application&#10;&#10;Description automatically generated"/>
+                    <pic:cNvPicPr/>
+                  </pic:nvPicPr>
+                  <pic:blipFill>
+                    <a:blip r:embed="rId8"/>
+                    <a:stretch>
+                      <a:fillRect/>
+                    </a:stretch>
+                  </pic:blipFill>
+                  <pic:spPr>
+                    <a:xfrm>
+                      <a:off x="0" y="0"/>
+                      <a:ext cx="5400040" cy="2231390"/>
+                    </a:xfrm>
+                    <a:prstGeom prst="rect">
+                      <a:avLst/>
+                    </a:prstGeom>
+                  </pic:spPr>
+                </pic:pic>
+              </a:graphicData>
+            </a:graphic>
+          </wp:inline>
+        </w:drawing>
+      </w:r>
+    </w:p>
+    <w:p>
+      <w:pPr>
+        <w:spacing w:line="360" w:lineRule="auto"/>
+        <w:jc w:val="both"/>
+        <w:rPr>
+          <w:rFonts w:ascii="Arial" w:hAnsi="Arial" w:cs="Arial"/>
+          <w:color w:val="2D3B45"/>
+          <w:sz w:val="26"/>
+          <w:szCs w:val="26"/>
+          <w:shd w:val="clear" w:color="auto" w:fill="FFFFFF"/>
+          <w:lang w:val="es-US"/>
+        </w:rPr>
+      </w:pPr>
+    </w:p>
+    <w:p>
+      <w:pPr>
+        <w:spacing w:line="360" w:lineRule="auto"/>
+        <w:jc w:val="both"/>
+        <w:rPr>
+          <w:rFonts w:ascii="Arial" w:hAnsi="Arial" w:cs="Arial"/>
+          <w:color w:val="2D3B45"/>
+          <w:sz w:val="26"/>
+          <w:szCs w:val="26"/>
+          <w:shd w:val="clear" w:color="auto" w:fill="FFFFFF"/>
+          <w:lang w:val="es-US"/>
+        </w:rPr>
+      </w:pPr>
+      <w:r>
+        <w:rPr>
+          <w:rFonts w:ascii="Arial" w:hAnsi="Arial" w:cs="Arial"/>
+          <w:color w:val="2D3B45"/>
+          <w:sz w:val="26"/>
+          <w:szCs w:val="26"/>
+          <w:shd w:val="clear" w:color="auto" w:fill="FFFFFF"/>
+          <w:lang w:val="es-US"/>
+        </w:rPr>
+        <w:lastRenderedPageBreak/>
+        <w:t xml:space="preserve">App contenido: Este app será igual a la app de </w:t>
+      </w:r>
+      <w:proofErr w:type="spellStart"/>
+      <w:r>
+        <w:rPr>
+          <w:rFonts w:ascii="Arial" w:hAnsi="Arial" w:cs="Arial"/>
+          <w:color w:val="2D3B45"/>
+          <w:sz w:val="26"/>
+          <w:szCs w:val="26"/>
+          <w:shd w:val="clear" w:color="auto" w:fill="FFFFFF"/>
+          <w:lang w:val="es-US"/>
+        </w:rPr>
+        <w:t>header</w:t>
+      </w:r>
+      <w:proofErr w:type="spellEnd"/>
+      <w:r>
+        <w:rPr>
+          <w:rFonts w:ascii="Arial" w:hAnsi="Arial" w:cs="Arial"/>
+          <w:color w:val="2D3B45"/>
+          <w:sz w:val="26"/>
+          <w:szCs w:val="26"/>
+          <w:shd w:val="clear" w:color="auto" w:fill="FFFFFF"/>
+          <w:lang w:val="es-US"/>
+        </w:rPr>
+        <w:t xml:space="preserve">, solo que mostrara un componente </w:t>
+      </w:r>
+      <w:proofErr w:type="spellStart"/>
+      <w:r>
+        <w:rPr>
+          <w:rFonts w:ascii="Arial" w:hAnsi="Arial" w:cs="Arial"/>
+          <w:color w:val="2D3B45"/>
+          <w:sz w:val="26"/>
+          <w:szCs w:val="26"/>
+          <w:shd w:val="clear" w:color="auto" w:fill="FFFFFF"/>
+          <w:lang w:val="es-US"/>
+        </w:rPr>
+        <w:t>Jumbotron</w:t>
+      </w:r>
+      <w:proofErr w:type="spellEnd"/>
+      <w:r>
+        <w:rPr>
+          <w:rFonts w:ascii="Arial" w:hAnsi="Arial" w:cs="Arial"/>
+          <w:color w:val="2D3B45"/>
+          <w:sz w:val="26"/>
+          <w:szCs w:val="26"/>
+          <w:shd w:val="clear" w:color="auto" w:fill="FFFFFF"/>
+          <w:lang w:val="es-US"/>
+        </w:rPr>
+        <w:t xml:space="preserve"> de Bootstrap</w:t>
+      </w:r>
+    </w:p>
+    <w:p>
+      <w:pPr>
+        <w:spacing w:line="360" w:lineRule="auto"/>
+        <w:jc w:val="both"/>
+        <w:rPr>
+          <w:rFonts w:ascii="Arial" w:hAnsi="Arial" w:cs="Arial"/>
+          <w:color w:val="2D3B45"/>
+          <w:sz w:val="26"/>
+          <w:szCs w:val="26"/>
+          <w:shd w:val="clear" w:color="auto" w:fill="FFFFFF"/>
+          <w:lang w:val="es-US"/>
+        </w:rPr>
+      </w:pPr>
+    </w:p>
+    <w:p>
+      <w:pPr>
+        <w:spacing w:line="360" w:lineRule="auto"/>
+        <w:jc w:val="both"/>
+        <w:rPr>
+          <w:rFonts w:ascii="Arial" w:hAnsi="Arial" w:cs="Arial"/>
+          <w:color w:val="2D3B45"/>
+          <w:sz w:val="26"/>
+          <w:szCs w:val="26"/>
+          <w:shd w:val="clear" w:color="auto" w:fill="FFFFFF"/>
+          <w:lang w:val="es-US"/>
+        </w:rPr>
+      </w:pPr>
+      <w:r>
+        <w:rPr>
+          <w:rFonts w:ascii="Arial" w:hAnsi="Arial" w:cs="Arial"/>
+          <w:color w:val="2D3B45"/>
+          <w:sz w:val="26"/>
+          <w:szCs w:val="26"/>
+          <w:shd w:val="clear" w:color="auto" w:fill="FFFFFF"/>
+          <w:lang w:val="es-US"/>
+        </w:rPr>
+        <w:drawing>
+          <wp:inline distT="0" distB="0" distL="0" distR="0" wp14:anchorId="56521A0F" wp14:editId="0344A896">
+            <wp:extent cx="5400040" cy="4421505"/>
+            <wp:effectExtent l="0" t="0" r="0" b="0"/>
+            <wp:docPr id="12" name="Picture 12" descr="Graphical user interface, application, Teams&#10;&#10;Description automatically generated"/>
+            <wp:cNvGraphicFramePr>
+              <a:graphicFrameLocks xmlns:a="http://schemas.openxmlformats.org/drawingml/2006/main" noChangeAspect="1"/>
+            </wp:cNvGraphicFramePr>
+            <a:graphic xmlns:a="http://schemas.openxmlformats.org/drawingml/2006/main">
+              <a:graphicData uri="http://schemas.openxmlformats.org/drawingml/2006/picture">
+                <pic:pic xmlns:pic="http://schemas.openxmlformats.org/drawingml/2006/picture">
+                  <pic:nvPicPr>
+                    <pic:cNvPr id="12" name="Picture 12" descr="Graphical user interface, application, Teams&#10;&#10;Description automatically generated"/>
+                    <pic:cNvPicPr/>
+                  </pic:nvPicPr>
+                  <pic:blipFill>
+                    <a:blip r:embed="rId9"/>
+                    <a:stretch>
+                      <a:fillRect/>
+                    </a:stretch>
+                  </pic:blipFill>
+                  <pic:spPr>
+                    <a:xfrm>
+                      <a:off x="0" y="0"/>
+                      <a:ext cx="5400040" cy="4421505"/>
+                    </a:xfrm>
+                    <a:prstGeom prst="rect">
+                      <a:avLst/>
+                    </a:prstGeom>
+                  </pic:spPr>
+                </pic:pic>
+              </a:graphicData>
+            </a:graphic>
+          </wp:inline>
+        </w:drawing>
+      </w:r>
+    </w:p>
+    <w:p>
+      <w:pPr>
+        <w:spacing w:line="360" w:lineRule="auto"/>
+        <w:jc w:val="both"/>
+        <w:rPr>
+          <w:rFonts w:ascii="Arial" w:hAnsi="Arial" w:cs="Arial"/>
+          <w:color w:val="2D3B45"/>
+          <w:sz w:val="26"/>
+          <w:szCs w:val="26"/>
+          <w:shd w:val="clear" w:color="auto" w:fill="FFFFFF"/>
+          <w:lang w:val="es-US"/>
+        </w:rPr>
+      </w:pPr>
+    </w:p>
+    <w:p>
+      <w:pPr>
+        <w:spacing w:line="360" w:lineRule="auto"/>
+        <w:jc w:val="both"/>
+        <w:rPr>
+          <w:rFonts w:ascii="Arial" w:hAnsi="Arial" w:cs="Arial"/>
+          <w:color w:val="2D3B45"/>
+          <w:sz w:val="26"/>
+          <w:szCs w:val="26"/>
+          <w:shd w:val="clear" w:color="auto" w:fill="FFFFFF"/>
+          <w:lang w:val="es-US"/>
+        </w:rPr>
+      </w:pPr>
+    </w:p>
+    <w:p>
+      <w:pPr>
+        <w:spacing w:line="360" w:lineRule="auto"/>
+        <w:jc w:val="both"/>
+        <w:rPr>
+          <w:rFonts w:ascii="Arial" w:hAnsi="Arial" w:cs="Arial"/>
+          <w:color w:val="2D3B45"/>
+          <w:sz w:val="26"/>
+          <w:szCs w:val="26"/>
+          <w:shd w:val="clear" w:color="auto" w:fill="FFFFFF"/>
+          <w:lang w:val="es-US"/>
+        </w:rPr>
+      </w:pPr>
+    </w:p>
+    <w:p>
+      <w:pPr>
+        <w:spacing w:line="360" w:lineRule="auto"/>
+        <w:jc w:val="both"/>
+        <w:rPr>
+          <w:rFonts w:ascii="Arial" w:hAnsi="Arial" w:cs="Arial"/>
+          <w:color w:val="2D3B45"/>
+          <w:sz w:val="26"/>
+          <w:szCs w:val="26"/>
+          <w:shd w:val="clear" w:color="auto" w:fill="FFFFFF"/>
+          <w:lang w:val="es-US"/>
+        </w:rPr>
+      </w:pPr>
+    </w:p>
+    <w:p>
+      <w:pPr>
+        <w:spacing w:line="360" w:lineRule="auto"/>
+        <w:jc w:val="both"/>
+        <w:rPr>
+          <w:rFonts w:ascii="Arial" w:hAnsi="Arial" w:cs="Arial"/>
+          <w:color w:val="2D3B45"/>
+          <w:sz w:val="26"/>
+          <w:szCs w:val="26"/>
+          <w:shd w:val="clear" w:color="auto" w:fill="FFFFFF"/>
+          <w:lang w:val="es-US"/>
+        </w:rPr>
+      </w:pPr>
+    </w:p>
+    <w:p>
+      <w:pPr>
+        <w:spacing w:line="360" w:lineRule="auto"/>
+        <w:jc w:val="both"/>
+        <w:rPr>
+          <w:rFonts w:ascii="Arial" w:hAnsi="Arial" w:cs="Arial"/>
+          <w:color w:val="2D3B45"/>
+          <w:sz w:val="26"/>
+          <w:szCs w:val="26"/>
+          <w:shd w:val="clear" w:color="auto" w:fill="FFFFFF"/>
+          <w:lang w:val="es-US"/>
+        </w:rPr>
+      </w:pPr>
+    </w:p>
+    <w:p>
+      <w:pPr>
+        <w:spacing w:line="360" w:lineRule="auto"/>
+        <w:jc w:val="both"/>
+        <w:rPr>
+          <w:rFonts w:ascii="Arial" w:hAnsi="Arial" w:cs="Arial"/>
+          <w:color w:val="2D3B45"/>
+          <w:sz w:val="26"/>
+          <w:szCs w:val="26"/>
+          <w:shd w:val="clear" w:color="auto" w:fill="FFFFFF"/>
+          <w:lang w:val="es-US"/>
+        </w:rPr>
+      </w:pPr>
+    </w:p>
+    <w:p>
+      <w:pPr>
+        <w:spacing w:line="360" w:lineRule="auto"/>
+        <w:jc w:val="both"/>
+        <w:rPr>
+          <w:rFonts w:ascii="Arial" w:hAnsi="Arial" w:cs="Arial"/>
+          <w:color w:val="2D3B45"/>
+          <w:sz w:val="26"/>
+          <w:szCs w:val="26"/>
+          <w:shd w:val="clear" w:color="auto" w:fill="FFFFFF"/>
+          <w:lang w:val="es-US"/>
+        </w:rPr>
+      </w:pPr>
+    </w:p>
+    <w:p>
+      <w:pPr>
+        <w:spacing w:line="360" w:lineRule="auto"/>
+        <w:jc w:val="both"/>
+        <w:rPr>
+          <w:rFonts w:ascii="Arial" w:hAnsi="Arial" w:cs="Arial"/>
+          <w:color w:val="2D3B45"/>
+          <w:sz w:val="26"/>
+          <w:szCs w:val="26"/>
+          <w:shd w:val="clear" w:color="auto" w:fill="FFFFFF"/>
+          <w:lang w:val="es-US"/>
+        </w:rPr>
+      </w:pPr>
+    </w:p>
     <w:sectPr>
-      <w:headerReference w:type="default" r:id="rId8"/>
+      <w:headerReference w:type="default" r:id="rId10"/>
       <w:pgSz w:w="11906" w:h="16838"/>
       <w:pgMar w:top="1701" w:right="1701" w:bottom="1701" w:left="1701" w:header="709" w:footer="0" w:gutter="0"/>
       <w:cols w:space="720"/>
@@ -1154,7 +3682,7 @@
         <v:path o:extrusionok="f" gradientshapeok="t" o:connecttype="rect"/>
         <o:lock v:ext="edit" aspectratio="t"/>
       </v:shapetype>
-      <v:shape id="_x0000_i1033" type="#_x0000_t75" style="width:10.55pt;height:10.55pt" o:bullet="t">
+      <v:shape id="_x0000_i1052" type="#_x0000_t75" style="width:10.55pt;height:10.55pt" o:bullet="t">
         <v:imagedata r:id="rId1" o:title="msoD52B"/>
       </v:shape>
     </w:pict>

</xml_diff>